<commit_message>
Realiza Alterações na Lista 1
</commit_message>
<xml_diff>
--- a/Aula 2/Respostas Lista 1.docx
+++ b/Aula 2/Respostas Lista 1.docx
@@ -8,14 +8,8 @@
         <w:widowControl w:val="0"/>
         <w:spacing w:before="30"/>
         <w:jc w:val="both"/>
-        <w:rPr>
-          <w:lang w:val="pt-PT"/>
-        </w:rPr>
-      </w:pPr>
-      <w:r>
-        <w:rPr>
-          <w:lang w:val="pt-PT"/>
-        </w:rPr>
+      </w:pPr>
+      <w:r>
         <w:t>Leitura de Software – Respostas – Jean Costa</w:t>
       </w:r>
     </w:p>
@@ -53,14 +47,12 @@
         <w:jc w:val="both"/>
         <w:rPr>
           <w:i/>
-          <w:lang w:val="pt-PT"/>
-        </w:rPr>
-      </w:pPr>
-      <w:proofErr w:type="spellStart"/>
-      <w:r>
-        <w:rPr>
-          <w:i/>
-          <w:lang w:val="pt-PT"/>
+        </w:rPr>
+      </w:pPr>
+      <w:proofErr w:type="spellStart"/>
+      <w:r>
+        <w:rPr>
+          <w:i/>
         </w:rPr>
         <w:t>git</w:t>
       </w:r>
@@ -68,7 +60,6 @@
       <w:r>
         <w:rPr>
           <w:i/>
-          <w:lang w:val="pt-PT"/>
         </w:rPr>
         <w:t xml:space="preserve"> –</w:t>
       </w:r>
@@ -76,7 +67,6 @@
       <w:r>
         <w:rPr>
           <w:i/>
-          <w:lang w:val="pt-PT"/>
         </w:rPr>
         <w:t>version</w:t>
       </w:r>
@@ -118,13 +108,11 @@
         <w:jc w:val="both"/>
         <w:rPr>
           <w:i/>
-          <w:lang w:val="pt-PT"/>
-        </w:rPr>
-      </w:pPr>
-      <w:r>
-        <w:rPr>
-          <w:i/>
-          <w:lang w:val="pt-PT"/>
+        </w:rPr>
+      </w:pPr>
+      <w:r>
+        <w:rPr>
+          <w:i/>
         </w:rPr>
         <w:t xml:space="preserve">Informa as informações básicas configuradas no </w:t>
       </w:r>
@@ -132,7 +120,6 @@
       <w:r>
         <w:rPr>
           <w:i/>
-          <w:lang w:val="pt-PT"/>
         </w:rPr>
         <w:t>git</w:t>
       </w:r>
@@ -161,13 +148,11 @@
         <w:jc w:val="both"/>
         <w:rPr>
           <w:i/>
-          <w:lang w:val="pt-PT"/>
-        </w:rPr>
-      </w:pPr>
-      <w:r>
-        <w:rPr>
-          <w:i/>
-          <w:lang w:val="pt-PT"/>
+        </w:rPr>
+      </w:pPr>
+      <w:r>
+        <w:rPr>
+          <w:i/>
         </w:rPr>
         <w:t>transfere texto de um arquivo “a” para o arquivo “b”</w:t>
       </w:r>
@@ -207,14 +192,12 @@
         <w:jc w:val="both"/>
         <w:rPr>
           <w:i/>
-          <w:lang w:val="pt-PT"/>
-        </w:rPr>
-      </w:pPr>
-      <w:proofErr w:type="spellStart"/>
-      <w:r>
-        <w:rPr>
-          <w:i/>
-          <w:lang w:val="pt-PT"/>
+        </w:rPr>
+      </w:pPr>
+      <w:proofErr w:type="spellStart"/>
+      <w:r>
+        <w:rPr>
+          <w:i/>
         </w:rPr>
         <w:t>reseta</w:t>
       </w:r>
@@ -222,7 +205,6 @@
       <w:r>
         <w:rPr>
           <w:i/>
-          <w:lang w:val="pt-PT"/>
         </w:rPr>
         <w:t xml:space="preserve"> as </w:t>
       </w:r>
@@ -230,7 +212,6 @@
       <w:r>
         <w:rPr>
           <w:i/>
-          <w:lang w:val="pt-PT"/>
         </w:rPr>
         <w:t>confingurações</w:t>
       </w:r>
@@ -238,7 +219,6 @@
       <w:r>
         <w:rPr>
           <w:i/>
-          <w:lang w:val="pt-PT"/>
         </w:rPr>
         <w:t xml:space="preserve"> para o ultimo </w:t>
       </w:r>
@@ -246,7 +226,6 @@
       <w:r>
         <w:rPr>
           <w:i/>
-          <w:lang w:val="pt-PT"/>
         </w:rPr>
         <w:t>commit</w:t>
       </w:r>
@@ -254,7 +233,6 @@
       <w:r>
         <w:rPr>
           <w:i/>
-          <w:lang w:val="pt-PT"/>
         </w:rPr>
         <w:t xml:space="preserve"> realizado</w:t>
       </w:r>
@@ -305,20 +283,17 @@
         <w:jc w:val="both"/>
         <w:rPr>
           <w:i/>
-          <w:lang w:val="pt-PT"/>
-        </w:rPr>
-      </w:pPr>
-      <w:r>
-        <w:rPr>
-          <w:i/>
-          <w:lang w:val="pt-PT"/>
+        </w:rPr>
+      </w:pPr>
+      <w:r>
+        <w:rPr>
+          <w:i/>
         </w:rPr>
         <w:t xml:space="preserve">Informa os comandos básicos com uma descrição </w:t>
       </w:r>
       <w:r>
         <w:rPr>
           <w:i/>
-          <w:lang w:val="pt-PT"/>
         </w:rPr>
         <w:t>que nos auxilia</w:t>
       </w:r>
@@ -346,13 +321,11 @@
         <w:jc w:val="both"/>
         <w:rPr>
           <w:i/>
-          <w:lang w:val="pt-PT"/>
-        </w:rPr>
-      </w:pPr>
-      <w:r>
-        <w:rPr>
-          <w:i/>
-          <w:lang w:val="pt-PT"/>
+        </w:rPr>
+      </w:pPr>
+      <w:r>
+        <w:rPr>
+          <w:i/>
         </w:rPr>
         <w:t xml:space="preserve">Abre um manual que nos ensina de como voltar/ repor um cabeçalho </w:t>
       </w:r>
@@ -392,13 +365,11 @@
         <w:jc w:val="both"/>
         <w:rPr>
           <w:i/>
-          <w:lang w:val="pt-PT"/>
-        </w:rPr>
-      </w:pPr>
-      <w:r>
-        <w:rPr>
-          <w:i/>
-          <w:lang w:val="pt-PT"/>
+        </w:rPr>
+      </w:pPr>
+      <w:r>
+        <w:rPr>
+          <w:i/>
         </w:rPr>
         <w:t>adiciona todos os documentos</w:t>
       </w:r>
@@ -429,21 +400,17 @@
         <w:jc w:val="both"/>
         <w:rPr>
           <w:i/>
-          <w:lang w:val="pt-PT"/>
-        </w:rPr>
-      </w:pPr>
-      <w:bookmarkStart w:id="1" w:name="_GoBack"/>
-      <w:r>
-        <w:rPr>
-          <w:i/>
-          <w:lang w:val="pt-PT"/>
+        </w:rPr>
+      </w:pPr>
+      <w:r>
+        <w:rPr>
+          <w:i/>
         </w:rPr>
         <w:t>adiciona todos os</w:t>
       </w:r>
       <w:r>
         <w:rPr>
           <w:i/>
-          <w:lang w:val="pt-PT"/>
         </w:rPr>
         <w:t xml:space="preserve"> arquivos modificados e que já são “monitorados” pelo </w:t>
       </w:r>
@@ -451,13 +418,11 @@
       <w:r>
         <w:rPr>
           <w:i/>
-          <w:lang w:val="pt-PT"/>
         </w:rPr>
         <w:t>github</w:t>
       </w:r>
       <w:proofErr w:type="spellEnd"/>
     </w:p>
-    <w:bookmarkEnd w:id="1"/>
     <w:p>
       <w:pPr>
         <w:numPr>
@@ -478,14 +443,12 @@
         <w:jc w:val="both"/>
         <w:rPr>
           <w:i/>
-          <w:lang w:val="pt-PT"/>
-        </w:rPr>
-      </w:pPr>
-      <w:proofErr w:type="spellStart"/>
-      <w:r>
-        <w:rPr>
-          <w:i/>
-          <w:lang w:val="pt-PT"/>
+        </w:rPr>
+      </w:pPr>
+      <w:proofErr w:type="spellStart"/>
+      <w:r>
+        <w:rPr>
+          <w:i/>
         </w:rPr>
         <w:t>git</w:t>
       </w:r>
@@ -493,9 +456,22 @@
       <w:r>
         <w:rPr>
           <w:i/>
-          <w:lang w:val="pt-PT"/>
-        </w:rPr>
-        <w:t xml:space="preserve"> add [file]</w:t>
+        </w:rPr>
+        <w:t xml:space="preserve"> </w:t>
+      </w:r>
+      <w:proofErr w:type="spellStart"/>
+      <w:r>
+        <w:rPr>
+          <w:i/>
+        </w:rPr>
+        <w:t>add</w:t>
+      </w:r>
+      <w:proofErr w:type="spellEnd"/>
+      <w:r>
+        <w:rPr>
+          <w:i/>
+        </w:rPr>
+        <w:t xml:space="preserve"> [file]</w:t>
       </w:r>
     </w:p>
     <w:p>
@@ -505,14 +481,12 @@
         <w:jc w:val="both"/>
         <w:rPr>
           <w:i/>
-          <w:lang w:val="pt-PT"/>
-        </w:rPr>
-      </w:pPr>
-      <w:proofErr w:type="spellStart"/>
-      <w:r>
-        <w:rPr>
-          <w:i/>
-          <w:lang w:val="pt-PT"/>
+        </w:rPr>
+      </w:pPr>
+      <w:proofErr w:type="spellStart"/>
+      <w:r>
+        <w:rPr>
+          <w:i/>
         </w:rPr>
         <w:t>git</w:t>
       </w:r>
@@ -520,9 +494,22 @@
       <w:r>
         <w:rPr>
           <w:i/>
-          <w:lang w:val="pt-PT"/>
-        </w:rPr>
-        <w:t xml:space="preserve"> commit m “mensagem que será escrita”</w:t>
+        </w:rPr>
+        <w:t xml:space="preserve"> </w:t>
+      </w:r>
+      <w:proofErr w:type="spellStart"/>
+      <w:r>
+        <w:rPr>
+          <w:i/>
+        </w:rPr>
+        <w:t>commit</w:t>
+      </w:r>
+      <w:proofErr w:type="spellEnd"/>
+      <w:r>
+        <w:rPr>
+          <w:i/>
+        </w:rPr>
+        <w:t xml:space="preserve"> m “mensagem que será escrita”</w:t>
       </w:r>
     </w:p>
     <w:p>
@@ -545,14 +532,12 @@
         <w:jc w:val="both"/>
         <w:rPr>
           <w:i/>
-          <w:lang w:val="pt-PT"/>
-        </w:rPr>
-      </w:pPr>
-      <w:proofErr w:type="spellStart"/>
-      <w:r>
-        <w:rPr>
-          <w:i/>
-          <w:lang w:val="pt-PT"/>
+        </w:rPr>
+      </w:pPr>
+      <w:proofErr w:type="spellStart"/>
+      <w:r>
+        <w:rPr>
+          <w:i/>
         </w:rPr>
         <w:t>git</w:t>
       </w:r>
@@ -560,7 +545,6 @@
       <w:r>
         <w:rPr>
           <w:i/>
-          <w:lang w:val="pt-PT"/>
         </w:rPr>
         <w:t xml:space="preserve"> </w:t>
       </w:r>
@@ -568,7 +552,6 @@
       <w:r>
         <w:rPr>
           <w:i/>
-          <w:lang w:val="pt-PT"/>
         </w:rPr>
         <w:t>fetch</w:t>
       </w:r>
@@ -603,14 +586,12 @@
         <w:jc w:val="both"/>
         <w:rPr>
           <w:i/>
-          <w:lang w:val="pt-PT"/>
-        </w:rPr>
-      </w:pPr>
-      <w:proofErr w:type="spellStart"/>
-      <w:r>
-        <w:rPr>
-          <w:i/>
-          <w:lang w:val="pt-PT"/>
+        </w:rPr>
+      </w:pPr>
+      <w:proofErr w:type="spellStart"/>
+      <w:r>
+        <w:rPr>
+          <w:i/>
         </w:rPr>
         <w:t>git</w:t>
       </w:r>
@@ -618,7 +599,6 @@
       <w:r>
         <w:rPr>
           <w:i/>
-          <w:lang w:val="pt-PT"/>
         </w:rPr>
         <w:t xml:space="preserve"> status</w:t>
       </w:r>
@@ -653,14 +633,12 @@
         <w:jc w:val="both"/>
         <w:rPr>
           <w:i/>
-          <w:lang w:val="pt-PT"/>
-        </w:rPr>
-      </w:pPr>
-      <w:proofErr w:type="spellStart"/>
-      <w:r>
-        <w:rPr>
-          <w:i/>
-          <w:lang w:val="pt-PT"/>
+        </w:rPr>
+      </w:pPr>
+      <w:proofErr w:type="spellStart"/>
+      <w:r>
+        <w:rPr>
+          <w:i/>
         </w:rPr>
         <w:t>git</w:t>
       </w:r>
@@ -668,9 +646,22 @@
       <w:r>
         <w:rPr>
           <w:i/>
-          <w:lang w:val="pt-PT"/>
-        </w:rPr>
-        <w:t xml:space="preserve"> commit -m “mensagem”</w:t>
+        </w:rPr>
+        <w:t xml:space="preserve"> </w:t>
+      </w:r>
+      <w:proofErr w:type="spellStart"/>
+      <w:r>
+        <w:rPr>
+          <w:i/>
+        </w:rPr>
+        <w:t>commit</w:t>
+      </w:r>
+      <w:proofErr w:type="spellEnd"/>
+      <w:r>
+        <w:rPr>
+          <w:i/>
+        </w:rPr>
+        <w:t xml:space="preserve"> -m “mensagem”</w:t>
       </w:r>
     </w:p>
     <w:p>
@@ -699,7 +690,6 @@
       <w:r>
         <w:rPr>
           <w:i/>
-          <w:lang w:val="pt-PT"/>
         </w:rPr>
         <w:t>git</w:t>
       </w:r>
@@ -707,9 +697,22 @@
       <w:r>
         <w:rPr>
           <w:i/>
-          <w:lang w:val="pt-PT"/>
-        </w:rPr>
-        <w:t xml:space="preserve"> reset [file]</w:t>
+        </w:rPr>
+        <w:t xml:space="preserve"> </w:t>
+      </w:r>
+      <w:proofErr w:type="spellStart"/>
+      <w:r>
+        <w:rPr>
+          <w:i/>
+        </w:rPr>
+        <w:t>reset</w:t>
+      </w:r>
+      <w:proofErr w:type="spellEnd"/>
+      <w:r>
+        <w:rPr>
+          <w:i/>
+        </w:rPr>
+        <w:t xml:space="preserve"> [file]</w:t>
       </w:r>
     </w:p>
     <w:p>
@@ -761,13 +764,11 @@
         <w:jc w:val="both"/>
         <w:rPr>
           <w:i/>
-          <w:lang w:val="pt-PT"/>
-        </w:rPr>
-      </w:pPr>
-      <w:r>
-        <w:rPr>
-          <w:i/>
-          <w:lang w:val="pt-PT"/>
+        </w:rPr>
+      </w:pPr>
+      <w:r>
+        <w:rPr>
+          <w:i/>
         </w:rPr>
         <w:t>É removido apenas do computador</w:t>
       </w:r>
@@ -792,14 +793,12 @@
         <w:jc w:val="both"/>
         <w:rPr>
           <w:i/>
-          <w:lang w:val="pt-PT"/>
-        </w:rPr>
-      </w:pPr>
-      <w:proofErr w:type="spellStart"/>
-      <w:r>
-        <w:rPr>
-          <w:i/>
-          <w:lang w:val="pt-PT"/>
+        </w:rPr>
+      </w:pPr>
+      <w:proofErr w:type="spellStart"/>
+      <w:r>
+        <w:rPr>
+          <w:i/>
         </w:rPr>
         <w:t>git</w:t>
       </w:r>
@@ -807,28 +806,24 @@
       <w:r>
         <w:rPr>
           <w:i/>
-          <w:lang w:val="pt-PT"/>
         </w:rPr>
         <w:t xml:space="preserve"> clone</w:t>
       </w:r>
       <w:r>
         <w:rPr>
           <w:i/>
-          <w:lang w:val="pt-PT"/>
         </w:rPr>
         <w:t xml:space="preserve"> [</w:t>
       </w:r>
       <w:r>
         <w:rPr>
           <w:i/>
-          <w:lang w:val="pt-PT"/>
         </w:rPr>
         <w:t>link</w:t>
       </w:r>
       <w:r>
         <w:rPr>
           <w:i/>
-          <w:lang w:val="pt-PT"/>
         </w:rPr>
         <w:t>]</w:t>
       </w:r>
@@ -862,14 +857,12 @@
         <w:jc w:val="both"/>
         <w:rPr>
           <w:i/>
-          <w:lang w:val="pt-PT"/>
-        </w:rPr>
-      </w:pPr>
-      <w:proofErr w:type="spellStart"/>
-      <w:r>
-        <w:rPr>
-          <w:i/>
-          <w:lang w:val="pt-PT"/>
+        </w:rPr>
+      </w:pPr>
+      <w:proofErr w:type="spellStart"/>
+      <w:r>
+        <w:rPr>
+          <w:i/>
         </w:rPr>
         <w:t>git</w:t>
       </w:r>
@@ -877,7 +870,6 @@
       <w:r>
         <w:rPr>
           <w:i/>
-          <w:lang w:val="pt-PT"/>
         </w:rPr>
         <w:t xml:space="preserve"> log -p [arquivo]</w:t>
       </w:r>
@@ -902,14 +894,12 @@
         <w:jc w:val="both"/>
         <w:rPr>
           <w:i/>
-          <w:lang w:val="pt-PT"/>
-        </w:rPr>
-      </w:pPr>
-      <w:proofErr w:type="spellStart"/>
-      <w:r>
-        <w:rPr>
-          <w:i/>
-          <w:lang w:val="pt-PT"/>
+        </w:rPr>
+      </w:pPr>
+      <w:proofErr w:type="spellStart"/>
+      <w:r>
+        <w:rPr>
+          <w:i/>
         </w:rPr>
         <w:t>git</w:t>
       </w:r>
@@ -917,9 +907,22 @@
       <w:r>
         <w:rPr>
           <w:i/>
-          <w:lang w:val="pt-PT"/>
-        </w:rPr>
-        <w:t xml:space="preserve"> config -l</w:t>
+        </w:rPr>
+        <w:t xml:space="preserve"> </w:t>
+      </w:r>
+      <w:proofErr w:type="spellStart"/>
+      <w:r>
+        <w:rPr>
+          <w:i/>
+        </w:rPr>
+        <w:t>config</w:t>
+      </w:r>
+      <w:proofErr w:type="spellEnd"/>
+      <w:r>
+        <w:rPr>
+          <w:i/>
+        </w:rPr>
+        <w:t xml:space="preserve"> -l</w:t>
       </w:r>
     </w:p>
     <w:p>
@@ -948,7 +951,6 @@
       <w:r>
         <w:rPr>
           <w:i/>
-          <w:lang w:val="pt-PT"/>
         </w:rPr>
         <w:t>git</w:t>
       </w:r>
@@ -956,9 +958,22 @@
       <w:r>
         <w:rPr>
           <w:i/>
-          <w:lang w:val="pt-PT"/>
-        </w:rPr>
-        <w:t xml:space="preserve"> add [arquivo]</w:t>
+        </w:rPr>
+        <w:t xml:space="preserve"> </w:t>
+      </w:r>
+      <w:proofErr w:type="spellStart"/>
+      <w:r>
+        <w:rPr>
+          <w:i/>
+        </w:rPr>
+        <w:t>add</w:t>
+      </w:r>
+      <w:proofErr w:type="spellEnd"/>
+      <w:r>
+        <w:rPr>
+          <w:i/>
+        </w:rPr>
+        <w:t xml:space="preserve"> [arquivo]</w:t>
       </w:r>
     </w:p>
     <w:p>
@@ -990,14 +1005,12 @@
         <w:jc w:val="both"/>
         <w:rPr>
           <w:i/>
-          <w:lang w:val="pt-PT"/>
         </w:rPr>
       </w:pPr>
       <w:proofErr w:type="gramStart"/>
       <w:r>
         <w:rPr>
           <w:i/>
-          <w:lang w:val="pt-PT"/>
         </w:rPr>
         <w:t>.</w:t>
       </w:r>
@@ -1005,7 +1018,6 @@
       <w:r>
         <w:rPr>
           <w:i/>
-          <w:lang w:val="pt-PT"/>
         </w:rPr>
         <w:t>git</w:t>
       </w:r>
@@ -1057,7 +1069,6 @@
       <w:r>
         <w:rPr>
           <w:i/>
-          <w:lang w:val="pt-PT"/>
         </w:rPr>
         <w:t>git</w:t>
       </w:r>
@@ -1065,7 +1076,6 @@
       <w:r>
         <w:rPr>
           <w:i/>
-          <w:lang w:val="pt-PT"/>
         </w:rPr>
         <w:t xml:space="preserve"> </w:t>
       </w:r>
@@ -1074,7 +1084,6 @@
       <w:r>
         <w:rPr>
           <w:i/>
-          <w:lang w:val="pt-PT"/>
         </w:rPr>
         <w:t>add</w:t>
       </w:r>
@@ -1082,7 +1091,6 @@
       <w:r>
         <w:rPr>
           <w:i/>
-          <w:lang w:val="pt-PT"/>
         </w:rPr>
         <w:t xml:space="preserve"> .</w:t>
       </w:r>
@@ -1223,14 +1231,92 @@
         <w:lastRenderedPageBreak/>
         <w:t xml:space="preserve">Após o emprego de um ambiente integrado de desenvolvimento (IDE), é comum a criação de arquivos e diretórios. Qual o comando que podemos empregar para remover arquivos e diretórios </w:t>
       </w:r>
+      <w:proofErr w:type="spellStart"/>
       <w:r>
         <w:rPr>
           <w:i/>
         </w:rPr>
         <w:t>untracked</w:t>
       </w:r>
+      <w:proofErr w:type="spellEnd"/>
       <w:r>
         <w:t>?</w:t>
+      </w:r>
+    </w:p>
+    <w:p>
+      <w:pPr>
+        <w:spacing w:before="100"/>
+        <w:ind w:left="720"/>
+        <w:jc w:val="both"/>
+        <w:rPr>
+          <w:i/>
+        </w:rPr>
+      </w:pPr>
+      <w:proofErr w:type="spellStart"/>
+      <w:r>
+        <w:rPr>
+          <w:i/>
+        </w:rPr>
+        <w:t>git</w:t>
+      </w:r>
+      <w:proofErr w:type="spellEnd"/>
+      <w:r>
+        <w:rPr>
+          <w:i/>
+        </w:rPr>
+        <w:t xml:space="preserve"> </w:t>
+      </w:r>
+      <w:proofErr w:type="spellStart"/>
+      <w:r>
+        <w:rPr>
+          <w:i/>
+        </w:rPr>
+        <w:t>rm</w:t>
+      </w:r>
+      <w:proofErr w:type="spellEnd"/>
+      <w:r>
+        <w:rPr>
+          <w:i/>
+        </w:rPr>
+        <w:t xml:space="preserve"> -r Pasta Arquivo</w:t>
+      </w:r>
+    </w:p>
+    <w:p>
+      <w:pPr>
+        <w:spacing w:before="100"/>
+        <w:ind w:left="720"/>
+        <w:jc w:val="both"/>
+        <w:rPr>
+          <w:i/>
+        </w:rPr>
+      </w:pPr>
+      <w:proofErr w:type="spellStart"/>
+      <w:r>
+        <w:rPr>
+          <w:i/>
+        </w:rPr>
+        <w:t>git</w:t>
+      </w:r>
+      <w:proofErr w:type="spellEnd"/>
+      <w:r>
+        <w:rPr>
+          <w:i/>
+        </w:rPr>
+        <w:t xml:space="preserve"> </w:t>
+      </w:r>
+      <w:proofErr w:type="spellStart"/>
+      <w:r>
+        <w:rPr>
+          <w:i/>
+        </w:rPr>
+        <w:t>commit</w:t>
+      </w:r>
+      <w:proofErr w:type="spellEnd"/>
+      <w:r>
+        <w:rPr>
+          <w:i/>
+        </w:rPr>
+        <w:t xml:space="preserve"> -m “Remove Arquivos”</w:t>
       </w:r>
     </w:p>
     <w:p>
@@ -1248,6 +1334,58 @@
     </w:p>
     <w:p>
       <w:pPr>
+        <w:spacing w:before="100"/>
+        <w:ind w:left="720"/>
+        <w:jc w:val="both"/>
+        <w:rPr>
+          <w:i/>
+        </w:rPr>
+      </w:pPr>
+      <w:proofErr w:type="spellStart"/>
+      <w:r>
+        <w:rPr>
+          <w:i/>
+        </w:rPr>
+        <w:t>g</w:t>
+      </w:r>
+      <w:r>
+        <w:rPr>
+          <w:i/>
+        </w:rPr>
+        <w:t>it</w:t>
+      </w:r>
+      <w:proofErr w:type="spellEnd"/>
+      <w:r>
+        <w:rPr>
+          <w:i/>
+        </w:rPr>
+        <w:t xml:space="preserve"> config –global </w:t>
+      </w:r>
+      <w:proofErr w:type="gramStart"/>
+      <w:r>
+        <w:rPr>
+          <w:i/>
+        </w:rPr>
+        <w:t>core.excludesfile</w:t>
+      </w:r>
+      <w:proofErr w:type="gramEnd"/>
+      <w:r>
+        <w:rPr>
+          <w:i/>
+        </w:rPr>
+        <w:t xml:space="preserve"> ~/.</w:t>
+      </w:r>
+      <w:proofErr w:type="spellStart"/>
+      <w:r>
+        <w:rPr>
+          <w:i/>
+        </w:rPr>
+        <w:t>gitignore</w:t>
+      </w:r>
+      <w:proofErr w:type="spellEnd"/>
+    </w:p>
+    <w:p>
+      <w:pPr>
         <w:numPr>
           <w:ilvl w:val="0"/>
           <w:numId w:val="1"/>
@@ -1275,6 +1413,28 @@
       </w:r>
       <w:r>
         <w:t>em geral, por todos os membros de uma equipe que estão contribuindo com um dado projeto?</w:t>
+      </w:r>
+    </w:p>
+    <w:p>
+      <w:pPr>
+        <w:spacing w:before="100"/>
+        <w:ind w:left="720"/>
+        <w:jc w:val="both"/>
+        <w:rPr>
+          <w:i/>
+        </w:rPr>
+      </w:pPr>
+      <w:r>
+        <w:rPr>
+          <w:i/>
+        </w:rPr>
+        <w:t>d</w:t>
+      </w:r>
+      <w:r>
+        <w:rPr>
+          <w:i/>
+        </w:rPr>
+        <w:t>eve conter no arquivo a lista que deve ser ignorado</w:t>
       </w:r>
     </w:p>
     <w:p>
@@ -1313,14 +1473,32 @@
       <w:r>
         <w:t xml:space="preserve">. Faça o clone deste repositório </w:t>
       </w:r>
+      <w:proofErr w:type="spellStart"/>
       <w:r>
         <w:rPr>
           <w:b/>
         </w:rPr>
         <w:t>jqueryrepo</w:t>
       </w:r>
+      <w:proofErr w:type="spellEnd"/>
       <w:r>
         <w:t>.</w:t>
+      </w:r>
+    </w:p>
+    <w:p>
+      <w:pPr>
+        <w:spacing w:before="100"/>
+        <w:ind w:left="720"/>
+        <w:jc w:val="both"/>
+        <w:rPr>
+          <w:i/>
+        </w:rPr>
+      </w:pPr>
+      <w:r>
+        <w:rPr>
+          <w:i/>
+        </w:rPr>
+        <w:t>feito</w:t>
       </w:r>
     </w:p>
     <w:p>
@@ -1347,14 +1525,1960 @@
       <w:r>
         <w:br/>
       </w:r>
-      <w:r>
-        <w:rPr>
-          <w:b/>
-        </w:rPr>
-        <w:t>git shortlog -sne</w:t>
-      </w:r>
+      <w:proofErr w:type="spellStart"/>
+      <w:r>
+        <w:rPr>
+          <w:b/>
+        </w:rPr>
+        <w:t>git</w:t>
+      </w:r>
+      <w:proofErr w:type="spellEnd"/>
+      <w:r>
+        <w:rPr>
+          <w:b/>
+        </w:rPr>
+        <w:t xml:space="preserve"> </w:t>
+      </w:r>
+      <w:proofErr w:type="spellStart"/>
+      <w:r>
+        <w:rPr>
+          <w:b/>
+        </w:rPr>
+        <w:t>shortlog</w:t>
+      </w:r>
+      <w:proofErr w:type="spellEnd"/>
+      <w:r>
+        <w:rPr>
+          <w:b/>
+        </w:rPr>
+        <w:t xml:space="preserve"> -</w:t>
+      </w:r>
+      <w:proofErr w:type="spellStart"/>
+      <w:r>
+        <w:rPr>
+          <w:b/>
+        </w:rPr>
+        <w:t>sne</w:t>
+      </w:r>
+      <w:proofErr w:type="spellEnd"/>
       <w:r>
         <w:t>?</w:t>
+      </w:r>
+    </w:p>
+    <w:p>
+      <w:pPr>
+        <w:spacing w:before="100"/>
+        <w:ind w:left="720"/>
+        <w:jc w:val="both"/>
+      </w:pPr>
+    </w:p>
+    <w:p>
+      <w:pPr>
+        <w:pBdr>
+          <w:top w:val="none" w:sz="0" w:space="0" w:color="auto"/>
+          <w:left w:val="none" w:sz="0" w:space="0" w:color="auto"/>
+          <w:bottom w:val="none" w:sz="0" w:space="0" w:color="auto"/>
+          <w:right w:val="none" w:sz="0" w:space="0" w:color="auto"/>
+          <w:between w:val="none" w:sz="0" w:space="0" w:color="auto"/>
+        </w:pBdr>
+        <w:autoSpaceDE w:val="0"/>
+        <w:autoSpaceDN w:val="0"/>
+        <w:adjustRightInd w:val="0"/>
+        <w:spacing w:line="240" w:lineRule="auto"/>
+        <w:ind w:left="720"/>
+        <w:rPr>
+          <w:rFonts w:ascii="Lucida Console" w:hAnsi="Lucida Console" w:cs="Lucida Console"/>
+          <w:color w:val="auto"/>
+          <w:sz w:val="18"/>
+          <w:szCs w:val="18"/>
+        </w:rPr>
+      </w:pPr>
+      <w:r>
+        <w:rPr>
+          <w:i/>
+        </w:rPr>
+        <w:t xml:space="preserve">Vários nomes e </w:t>
+      </w:r>
+      <w:proofErr w:type="gramStart"/>
+      <w:r>
+        <w:rPr>
+          <w:i/>
+        </w:rPr>
+        <w:t>emails :</w:t>
+      </w:r>
+      <w:proofErr w:type="gramEnd"/>
+      <w:r>
+        <w:br/>
+      </w:r>
+      <w:r>
+        <w:br/>
+      </w:r>
+      <w:r>
+        <w:rPr>
+          <w:rFonts w:ascii="Lucida Console" w:hAnsi="Lucida Console" w:cs="Lucida Console"/>
+          <w:color w:val="auto"/>
+          <w:sz w:val="18"/>
+          <w:szCs w:val="18"/>
+        </w:rPr>
+        <w:t xml:space="preserve">1714  John </w:t>
+      </w:r>
+      <w:proofErr w:type="spellStart"/>
+      <w:r>
+        <w:rPr>
+          <w:rFonts w:ascii="Lucida Console" w:hAnsi="Lucida Console" w:cs="Lucida Console"/>
+          <w:color w:val="auto"/>
+          <w:sz w:val="18"/>
+          <w:szCs w:val="18"/>
+        </w:rPr>
+        <w:t>Resig</w:t>
+      </w:r>
+      <w:proofErr w:type="spellEnd"/>
+      <w:r>
+        <w:rPr>
+          <w:rFonts w:ascii="Lucida Console" w:hAnsi="Lucida Console" w:cs="Lucida Console"/>
+          <w:color w:val="auto"/>
+          <w:sz w:val="18"/>
+          <w:szCs w:val="18"/>
+        </w:rPr>
+        <w:t xml:space="preserve"> &lt;jeresig@gmail.com&gt;</w:t>
+      </w:r>
+    </w:p>
+    <w:p>
+      <w:pPr>
+        <w:pBdr>
+          <w:top w:val="none" w:sz="0" w:space="0" w:color="auto"/>
+          <w:left w:val="none" w:sz="0" w:space="0" w:color="auto"/>
+          <w:bottom w:val="none" w:sz="0" w:space="0" w:color="auto"/>
+          <w:right w:val="none" w:sz="0" w:space="0" w:color="auto"/>
+          <w:between w:val="none" w:sz="0" w:space="0" w:color="auto"/>
+        </w:pBdr>
+        <w:autoSpaceDE w:val="0"/>
+        <w:autoSpaceDN w:val="0"/>
+        <w:adjustRightInd w:val="0"/>
+        <w:spacing w:line="240" w:lineRule="auto"/>
+        <w:rPr>
+          <w:rFonts w:ascii="Lucida Console" w:hAnsi="Lucida Console" w:cs="Lucida Console"/>
+          <w:color w:val="auto"/>
+          <w:sz w:val="18"/>
+          <w:szCs w:val="18"/>
+        </w:rPr>
+      </w:pPr>
+      <w:r>
+        <w:rPr>
+          <w:rFonts w:ascii="Lucida Console" w:hAnsi="Lucida Console" w:cs="Lucida Console"/>
+          <w:color w:val="auto"/>
+          <w:sz w:val="18"/>
+          <w:szCs w:val="18"/>
+        </w:rPr>
+        <w:t xml:space="preserve">   </w:t>
+      </w:r>
+      <w:r>
+        <w:rPr>
+          <w:rFonts w:ascii="Lucida Console" w:hAnsi="Lucida Console" w:cs="Lucida Console"/>
+          <w:color w:val="auto"/>
+          <w:sz w:val="18"/>
+          <w:szCs w:val="18"/>
+        </w:rPr>
+        <w:tab/>
+      </w:r>
+      <w:proofErr w:type="gramStart"/>
+      <w:r>
+        <w:rPr>
+          <w:rFonts w:ascii="Lucida Console" w:hAnsi="Lucida Console" w:cs="Lucida Console"/>
+          <w:color w:val="auto"/>
+          <w:sz w:val="18"/>
+          <w:szCs w:val="18"/>
+        </w:rPr>
+        <w:t xml:space="preserve">657  </w:t>
+      </w:r>
+      <w:proofErr w:type="spellStart"/>
+      <w:r>
+        <w:rPr>
+          <w:rFonts w:ascii="Lucida Console" w:hAnsi="Lucida Console" w:cs="Lucida Console"/>
+          <w:color w:val="auto"/>
+          <w:sz w:val="18"/>
+          <w:szCs w:val="18"/>
+        </w:rPr>
+        <w:t>Timmy</w:t>
+      </w:r>
+      <w:proofErr w:type="spellEnd"/>
+      <w:proofErr w:type="gramEnd"/>
+      <w:r>
+        <w:rPr>
+          <w:rFonts w:ascii="Lucida Console" w:hAnsi="Lucida Console" w:cs="Lucida Console"/>
+          <w:color w:val="auto"/>
+          <w:sz w:val="18"/>
+          <w:szCs w:val="18"/>
+        </w:rPr>
+        <w:t xml:space="preserve"> </w:t>
+      </w:r>
+      <w:proofErr w:type="spellStart"/>
+      <w:r>
+        <w:rPr>
+          <w:rFonts w:ascii="Lucida Console" w:hAnsi="Lucida Console" w:cs="Lucida Console"/>
+          <w:color w:val="auto"/>
+          <w:sz w:val="18"/>
+          <w:szCs w:val="18"/>
+        </w:rPr>
+        <w:t>Willison</w:t>
+      </w:r>
+      <w:proofErr w:type="spellEnd"/>
+      <w:r>
+        <w:rPr>
+          <w:rFonts w:ascii="Lucida Console" w:hAnsi="Lucida Console" w:cs="Lucida Console"/>
+          <w:color w:val="auto"/>
+          <w:sz w:val="18"/>
+          <w:szCs w:val="18"/>
+        </w:rPr>
+        <w:t xml:space="preserve"> &lt;4timmywil@gmail.com&gt;</w:t>
+      </w:r>
+    </w:p>
+    <w:p>
+      <w:pPr>
+        <w:pBdr>
+          <w:top w:val="none" w:sz="0" w:space="0" w:color="auto"/>
+          <w:left w:val="none" w:sz="0" w:space="0" w:color="auto"/>
+          <w:bottom w:val="none" w:sz="0" w:space="0" w:color="auto"/>
+          <w:right w:val="none" w:sz="0" w:space="0" w:color="auto"/>
+          <w:between w:val="none" w:sz="0" w:space="0" w:color="auto"/>
+        </w:pBdr>
+        <w:autoSpaceDE w:val="0"/>
+        <w:autoSpaceDN w:val="0"/>
+        <w:adjustRightInd w:val="0"/>
+        <w:spacing w:line="240" w:lineRule="auto"/>
+        <w:rPr>
+          <w:rFonts w:ascii="Lucida Console" w:hAnsi="Lucida Console" w:cs="Lucida Console"/>
+          <w:color w:val="auto"/>
+          <w:sz w:val="18"/>
+          <w:szCs w:val="18"/>
+        </w:rPr>
+      </w:pPr>
+      <w:r>
+        <w:rPr>
+          <w:rFonts w:ascii="Lucida Console" w:hAnsi="Lucida Console" w:cs="Lucida Console"/>
+          <w:color w:val="auto"/>
+          <w:sz w:val="18"/>
+          <w:szCs w:val="18"/>
+        </w:rPr>
+        <w:t xml:space="preserve">   </w:t>
+      </w:r>
+      <w:r>
+        <w:rPr>
+          <w:rFonts w:ascii="Lucida Console" w:hAnsi="Lucida Console" w:cs="Lucida Console"/>
+          <w:color w:val="auto"/>
+          <w:sz w:val="18"/>
+          <w:szCs w:val="18"/>
+        </w:rPr>
+        <w:tab/>
+      </w:r>
+      <w:proofErr w:type="gramStart"/>
+      <w:r>
+        <w:rPr>
+          <w:rFonts w:ascii="Lucida Console" w:hAnsi="Lucida Console" w:cs="Lucida Console"/>
+          <w:color w:val="auto"/>
+          <w:sz w:val="18"/>
+          <w:szCs w:val="18"/>
+        </w:rPr>
+        <w:t>579  Dave</w:t>
+      </w:r>
+      <w:proofErr w:type="gramEnd"/>
+      <w:r>
+        <w:rPr>
+          <w:rFonts w:ascii="Lucida Console" w:hAnsi="Lucida Console" w:cs="Lucida Console"/>
+          <w:color w:val="auto"/>
+          <w:sz w:val="18"/>
+          <w:szCs w:val="18"/>
+        </w:rPr>
+        <w:t xml:space="preserve"> </w:t>
+      </w:r>
+      <w:proofErr w:type="spellStart"/>
+      <w:r>
+        <w:rPr>
+          <w:rFonts w:ascii="Lucida Console" w:hAnsi="Lucida Console" w:cs="Lucida Console"/>
+          <w:color w:val="auto"/>
+          <w:sz w:val="18"/>
+          <w:szCs w:val="18"/>
+        </w:rPr>
+        <w:t>Methvin</w:t>
+      </w:r>
+      <w:proofErr w:type="spellEnd"/>
+      <w:r>
+        <w:rPr>
+          <w:rFonts w:ascii="Lucida Console" w:hAnsi="Lucida Console" w:cs="Lucida Console"/>
+          <w:color w:val="auto"/>
+          <w:sz w:val="18"/>
+          <w:szCs w:val="18"/>
+        </w:rPr>
+        <w:t xml:space="preserve"> &lt;dave.methvin@gmail.com&gt;</w:t>
+      </w:r>
+    </w:p>
+    <w:p>
+      <w:pPr>
+        <w:pBdr>
+          <w:top w:val="none" w:sz="0" w:space="0" w:color="auto"/>
+          <w:left w:val="none" w:sz="0" w:space="0" w:color="auto"/>
+          <w:bottom w:val="none" w:sz="0" w:space="0" w:color="auto"/>
+          <w:right w:val="none" w:sz="0" w:space="0" w:color="auto"/>
+          <w:between w:val="none" w:sz="0" w:space="0" w:color="auto"/>
+        </w:pBdr>
+        <w:autoSpaceDE w:val="0"/>
+        <w:autoSpaceDN w:val="0"/>
+        <w:adjustRightInd w:val="0"/>
+        <w:spacing w:line="240" w:lineRule="auto"/>
+        <w:rPr>
+          <w:rFonts w:ascii="Lucida Console" w:hAnsi="Lucida Console" w:cs="Lucida Console"/>
+          <w:color w:val="auto"/>
+          <w:sz w:val="18"/>
+          <w:szCs w:val="18"/>
+        </w:rPr>
+      </w:pPr>
+      <w:r>
+        <w:rPr>
+          <w:rFonts w:ascii="Lucida Console" w:hAnsi="Lucida Console" w:cs="Lucida Console"/>
+          <w:color w:val="auto"/>
+          <w:sz w:val="18"/>
+          <w:szCs w:val="18"/>
+        </w:rPr>
+        <w:t xml:space="preserve">   </w:t>
+      </w:r>
+      <w:r>
+        <w:rPr>
+          <w:rFonts w:ascii="Lucida Console" w:hAnsi="Lucida Console" w:cs="Lucida Console"/>
+          <w:color w:val="auto"/>
+          <w:sz w:val="18"/>
+          <w:szCs w:val="18"/>
+        </w:rPr>
+        <w:tab/>
+      </w:r>
+      <w:proofErr w:type="gramStart"/>
+      <w:r>
+        <w:rPr>
+          <w:rFonts w:ascii="Lucida Console" w:hAnsi="Lucida Console" w:cs="Lucida Console"/>
+          <w:color w:val="auto"/>
+          <w:sz w:val="18"/>
+          <w:szCs w:val="18"/>
+        </w:rPr>
+        <w:t xml:space="preserve">336  </w:t>
+      </w:r>
+      <w:proofErr w:type="spellStart"/>
+      <w:r>
+        <w:rPr>
+          <w:rFonts w:ascii="Lucida Console" w:hAnsi="Lucida Console" w:cs="Lucida Console"/>
+          <w:color w:val="auto"/>
+          <w:sz w:val="18"/>
+          <w:szCs w:val="18"/>
+        </w:rPr>
+        <w:t>Jörn</w:t>
+      </w:r>
+      <w:proofErr w:type="spellEnd"/>
+      <w:proofErr w:type="gramEnd"/>
+      <w:r>
+        <w:rPr>
+          <w:rFonts w:ascii="Lucida Console" w:hAnsi="Lucida Console" w:cs="Lucida Console"/>
+          <w:color w:val="auto"/>
+          <w:sz w:val="18"/>
+          <w:szCs w:val="18"/>
+        </w:rPr>
+        <w:t xml:space="preserve"> </w:t>
+      </w:r>
+      <w:proofErr w:type="spellStart"/>
+      <w:r>
+        <w:rPr>
+          <w:rFonts w:ascii="Lucida Console" w:hAnsi="Lucida Console" w:cs="Lucida Console"/>
+          <w:color w:val="auto"/>
+          <w:sz w:val="18"/>
+          <w:szCs w:val="18"/>
+        </w:rPr>
+        <w:t>Zaefferer</w:t>
+      </w:r>
+      <w:proofErr w:type="spellEnd"/>
+      <w:r>
+        <w:rPr>
+          <w:rFonts w:ascii="Lucida Console" w:hAnsi="Lucida Console" w:cs="Lucida Console"/>
+          <w:color w:val="auto"/>
+          <w:sz w:val="18"/>
+          <w:szCs w:val="18"/>
+        </w:rPr>
+        <w:t xml:space="preserve"> &lt;joern.zaefferer@gmail.com&gt;</w:t>
+      </w:r>
+    </w:p>
+    <w:p>
+      <w:pPr>
+        <w:pBdr>
+          <w:top w:val="none" w:sz="0" w:space="0" w:color="auto"/>
+          <w:left w:val="none" w:sz="0" w:space="0" w:color="auto"/>
+          <w:bottom w:val="none" w:sz="0" w:space="0" w:color="auto"/>
+          <w:right w:val="none" w:sz="0" w:space="0" w:color="auto"/>
+          <w:between w:val="none" w:sz="0" w:space="0" w:color="auto"/>
+        </w:pBdr>
+        <w:autoSpaceDE w:val="0"/>
+        <w:autoSpaceDN w:val="0"/>
+        <w:adjustRightInd w:val="0"/>
+        <w:spacing w:line="240" w:lineRule="auto"/>
+        <w:rPr>
+          <w:rFonts w:ascii="Lucida Console" w:hAnsi="Lucida Console" w:cs="Lucida Console"/>
+          <w:color w:val="auto"/>
+          <w:sz w:val="18"/>
+          <w:szCs w:val="18"/>
+        </w:rPr>
+      </w:pPr>
+      <w:r>
+        <w:rPr>
+          <w:rFonts w:ascii="Lucida Console" w:hAnsi="Lucida Console" w:cs="Lucida Console"/>
+          <w:color w:val="auto"/>
+          <w:sz w:val="18"/>
+          <w:szCs w:val="18"/>
+        </w:rPr>
+        <w:t xml:space="preserve">   </w:t>
+      </w:r>
+      <w:r>
+        <w:rPr>
+          <w:rFonts w:ascii="Lucida Console" w:hAnsi="Lucida Console" w:cs="Lucida Console"/>
+          <w:color w:val="auto"/>
+          <w:sz w:val="18"/>
+          <w:szCs w:val="18"/>
+        </w:rPr>
+        <w:tab/>
+      </w:r>
+      <w:proofErr w:type="gramStart"/>
+      <w:r>
+        <w:rPr>
+          <w:rFonts w:ascii="Lucida Console" w:hAnsi="Lucida Console" w:cs="Lucida Console"/>
+          <w:color w:val="auto"/>
+          <w:sz w:val="18"/>
+          <w:szCs w:val="18"/>
+        </w:rPr>
+        <w:t>332  Julian</w:t>
+      </w:r>
+      <w:proofErr w:type="gramEnd"/>
+      <w:r>
+        <w:rPr>
+          <w:rFonts w:ascii="Lucida Console" w:hAnsi="Lucida Console" w:cs="Lucida Console"/>
+          <w:color w:val="auto"/>
+          <w:sz w:val="18"/>
+          <w:szCs w:val="18"/>
+        </w:rPr>
+        <w:t xml:space="preserve"> </w:t>
+      </w:r>
+      <w:proofErr w:type="spellStart"/>
+      <w:r>
+        <w:rPr>
+          <w:rFonts w:ascii="Lucida Console" w:hAnsi="Lucida Console" w:cs="Lucida Console"/>
+          <w:color w:val="auto"/>
+          <w:sz w:val="18"/>
+          <w:szCs w:val="18"/>
+        </w:rPr>
+        <w:t>Aubourg</w:t>
+      </w:r>
+      <w:proofErr w:type="spellEnd"/>
+      <w:r>
+        <w:rPr>
+          <w:rFonts w:ascii="Lucida Console" w:hAnsi="Lucida Console" w:cs="Lucida Console"/>
+          <w:color w:val="auto"/>
+          <w:sz w:val="18"/>
+          <w:szCs w:val="18"/>
+        </w:rPr>
+        <w:t xml:space="preserve"> &lt;aubourg.julian@gmail.com&gt;</w:t>
+      </w:r>
+    </w:p>
+    <w:p>
+      <w:pPr>
+        <w:pBdr>
+          <w:top w:val="none" w:sz="0" w:space="0" w:color="auto"/>
+          <w:left w:val="none" w:sz="0" w:space="0" w:color="auto"/>
+          <w:bottom w:val="none" w:sz="0" w:space="0" w:color="auto"/>
+          <w:right w:val="none" w:sz="0" w:space="0" w:color="auto"/>
+          <w:between w:val="none" w:sz="0" w:space="0" w:color="auto"/>
+        </w:pBdr>
+        <w:autoSpaceDE w:val="0"/>
+        <w:autoSpaceDN w:val="0"/>
+        <w:adjustRightInd w:val="0"/>
+        <w:spacing w:line="240" w:lineRule="auto"/>
+        <w:rPr>
+          <w:rFonts w:ascii="Lucida Console" w:hAnsi="Lucida Console" w:cs="Lucida Console"/>
+          <w:color w:val="auto"/>
+          <w:sz w:val="18"/>
+          <w:szCs w:val="18"/>
+        </w:rPr>
+      </w:pPr>
+      <w:r>
+        <w:rPr>
+          <w:rFonts w:ascii="Lucida Console" w:hAnsi="Lucida Console" w:cs="Lucida Console"/>
+          <w:color w:val="auto"/>
+          <w:sz w:val="18"/>
+          <w:szCs w:val="18"/>
+        </w:rPr>
+        <w:t xml:space="preserve">   </w:t>
+      </w:r>
+      <w:r>
+        <w:rPr>
+          <w:rFonts w:ascii="Lucida Console" w:hAnsi="Lucida Console" w:cs="Lucida Console"/>
+          <w:color w:val="auto"/>
+          <w:sz w:val="18"/>
+          <w:szCs w:val="18"/>
+        </w:rPr>
+        <w:tab/>
+      </w:r>
+      <w:proofErr w:type="gramStart"/>
+      <w:r>
+        <w:rPr>
+          <w:rFonts w:ascii="Lucida Console" w:hAnsi="Lucida Console" w:cs="Lucida Console"/>
+          <w:color w:val="auto"/>
+          <w:sz w:val="18"/>
+          <w:szCs w:val="18"/>
+        </w:rPr>
+        <w:t>315  Rick</w:t>
+      </w:r>
+      <w:proofErr w:type="gramEnd"/>
+      <w:r>
+        <w:rPr>
+          <w:rFonts w:ascii="Lucida Console" w:hAnsi="Lucida Console" w:cs="Lucida Console"/>
+          <w:color w:val="auto"/>
+          <w:sz w:val="18"/>
+          <w:szCs w:val="18"/>
+        </w:rPr>
+        <w:t xml:space="preserve"> </w:t>
+      </w:r>
+      <w:proofErr w:type="spellStart"/>
+      <w:r>
+        <w:rPr>
+          <w:rFonts w:ascii="Lucida Console" w:hAnsi="Lucida Console" w:cs="Lucida Console"/>
+          <w:color w:val="auto"/>
+          <w:sz w:val="18"/>
+          <w:szCs w:val="18"/>
+        </w:rPr>
+        <w:t>Waldron</w:t>
+      </w:r>
+      <w:proofErr w:type="spellEnd"/>
+      <w:r>
+        <w:rPr>
+          <w:rFonts w:ascii="Lucida Console" w:hAnsi="Lucida Console" w:cs="Lucida Console"/>
+          <w:color w:val="auto"/>
+          <w:sz w:val="18"/>
+          <w:szCs w:val="18"/>
+        </w:rPr>
+        <w:t xml:space="preserve"> &lt;waldron.rick@gmail.com&gt;</w:t>
+      </w:r>
+    </w:p>
+    <w:p>
+      <w:pPr>
+        <w:pBdr>
+          <w:top w:val="none" w:sz="0" w:space="0" w:color="auto"/>
+          <w:left w:val="none" w:sz="0" w:space="0" w:color="auto"/>
+          <w:bottom w:val="none" w:sz="0" w:space="0" w:color="auto"/>
+          <w:right w:val="none" w:sz="0" w:space="0" w:color="auto"/>
+          <w:between w:val="none" w:sz="0" w:space="0" w:color="auto"/>
+        </w:pBdr>
+        <w:autoSpaceDE w:val="0"/>
+        <w:autoSpaceDN w:val="0"/>
+        <w:adjustRightInd w:val="0"/>
+        <w:spacing w:line="240" w:lineRule="auto"/>
+        <w:rPr>
+          <w:rFonts w:ascii="Lucida Console" w:hAnsi="Lucida Console" w:cs="Lucida Console"/>
+          <w:color w:val="auto"/>
+          <w:sz w:val="18"/>
+          <w:szCs w:val="18"/>
+        </w:rPr>
+      </w:pPr>
+      <w:r>
+        <w:rPr>
+          <w:rFonts w:ascii="Lucida Console" w:hAnsi="Lucida Console" w:cs="Lucida Console"/>
+          <w:color w:val="auto"/>
+          <w:sz w:val="18"/>
+          <w:szCs w:val="18"/>
+        </w:rPr>
+        <w:t xml:space="preserve">   </w:t>
+      </w:r>
+      <w:r>
+        <w:rPr>
+          <w:rFonts w:ascii="Lucida Console" w:hAnsi="Lucida Console" w:cs="Lucida Console"/>
+          <w:color w:val="auto"/>
+          <w:sz w:val="18"/>
+          <w:szCs w:val="18"/>
+        </w:rPr>
+        <w:tab/>
+      </w:r>
+      <w:proofErr w:type="gramStart"/>
+      <w:r>
+        <w:rPr>
+          <w:rFonts w:ascii="Lucida Console" w:hAnsi="Lucida Console" w:cs="Lucida Console"/>
+          <w:color w:val="auto"/>
+          <w:sz w:val="18"/>
+          <w:szCs w:val="18"/>
+        </w:rPr>
+        <w:t xml:space="preserve">267  </w:t>
+      </w:r>
+      <w:proofErr w:type="spellStart"/>
+      <w:r>
+        <w:rPr>
+          <w:rFonts w:ascii="Lucida Console" w:hAnsi="Lucida Console" w:cs="Lucida Console"/>
+          <w:color w:val="auto"/>
+          <w:sz w:val="18"/>
+          <w:szCs w:val="18"/>
+        </w:rPr>
+        <w:t>Oleg</w:t>
+      </w:r>
+      <w:proofErr w:type="spellEnd"/>
+      <w:proofErr w:type="gramEnd"/>
+      <w:r>
+        <w:rPr>
+          <w:rFonts w:ascii="Lucida Console" w:hAnsi="Lucida Console" w:cs="Lucida Console"/>
+          <w:color w:val="auto"/>
+          <w:sz w:val="18"/>
+          <w:szCs w:val="18"/>
+        </w:rPr>
+        <w:t xml:space="preserve"> </w:t>
+      </w:r>
+      <w:proofErr w:type="spellStart"/>
+      <w:r>
+        <w:rPr>
+          <w:rFonts w:ascii="Lucida Console" w:hAnsi="Lucida Console" w:cs="Lucida Console"/>
+          <w:color w:val="auto"/>
+          <w:sz w:val="18"/>
+          <w:szCs w:val="18"/>
+        </w:rPr>
+        <w:t>Gaidarenko</w:t>
+      </w:r>
+      <w:proofErr w:type="spellEnd"/>
+      <w:r>
+        <w:rPr>
+          <w:rFonts w:ascii="Lucida Console" w:hAnsi="Lucida Console" w:cs="Lucida Console"/>
+          <w:color w:val="auto"/>
+          <w:sz w:val="18"/>
+          <w:szCs w:val="18"/>
+        </w:rPr>
+        <w:t xml:space="preserve"> &lt;markelog@gmail.com&gt;</w:t>
+      </w:r>
+    </w:p>
+    <w:p>
+      <w:pPr>
+        <w:pBdr>
+          <w:top w:val="none" w:sz="0" w:space="0" w:color="auto"/>
+          <w:left w:val="none" w:sz="0" w:space="0" w:color="auto"/>
+          <w:bottom w:val="none" w:sz="0" w:space="0" w:color="auto"/>
+          <w:right w:val="none" w:sz="0" w:space="0" w:color="auto"/>
+          <w:between w:val="none" w:sz="0" w:space="0" w:color="auto"/>
+        </w:pBdr>
+        <w:autoSpaceDE w:val="0"/>
+        <w:autoSpaceDN w:val="0"/>
+        <w:adjustRightInd w:val="0"/>
+        <w:spacing w:line="240" w:lineRule="auto"/>
+        <w:rPr>
+          <w:rFonts w:ascii="Lucida Console" w:hAnsi="Lucida Console" w:cs="Lucida Console"/>
+          <w:color w:val="auto"/>
+          <w:sz w:val="18"/>
+          <w:szCs w:val="18"/>
+        </w:rPr>
+      </w:pPr>
+      <w:r>
+        <w:rPr>
+          <w:rFonts w:ascii="Lucida Console" w:hAnsi="Lucida Console" w:cs="Lucida Console"/>
+          <w:color w:val="auto"/>
+          <w:sz w:val="18"/>
+          <w:szCs w:val="18"/>
+        </w:rPr>
+        <w:t xml:space="preserve">   </w:t>
+      </w:r>
+      <w:r>
+        <w:rPr>
+          <w:rFonts w:ascii="Lucida Console" w:hAnsi="Lucida Console" w:cs="Lucida Console"/>
+          <w:color w:val="auto"/>
+          <w:sz w:val="18"/>
+          <w:szCs w:val="18"/>
+        </w:rPr>
+        <w:tab/>
+      </w:r>
+      <w:proofErr w:type="gramStart"/>
+      <w:r>
+        <w:rPr>
+          <w:rFonts w:ascii="Lucida Console" w:hAnsi="Lucida Console" w:cs="Lucida Console"/>
+          <w:color w:val="auto"/>
+          <w:sz w:val="18"/>
+          <w:szCs w:val="18"/>
+        </w:rPr>
+        <w:t>262  Richard</w:t>
+      </w:r>
+      <w:proofErr w:type="gramEnd"/>
+      <w:r>
+        <w:rPr>
+          <w:rFonts w:ascii="Lucida Console" w:hAnsi="Lucida Console" w:cs="Lucida Console"/>
+          <w:color w:val="auto"/>
+          <w:sz w:val="18"/>
+          <w:szCs w:val="18"/>
+        </w:rPr>
+        <w:t xml:space="preserve"> Gibson &lt;richard.gibson@gmail.com&gt;</w:t>
+      </w:r>
+    </w:p>
+    <w:p>
+      <w:pPr>
+        <w:pBdr>
+          <w:top w:val="none" w:sz="0" w:space="0" w:color="auto"/>
+          <w:left w:val="none" w:sz="0" w:space="0" w:color="auto"/>
+          <w:bottom w:val="none" w:sz="0" w:space="0" w:color="auto"/>
+          <w:right w:val="none" w:sz="0" w:space="0" w:color="auto"/>
+          <w:between w:val="none" w:sz="0" w:space="0" w:color="auto"/>
+        </w:pBdr>
+        <w:autoSpaceDE w:val="0"/>
+        <w:autoSpaceDN w:val="0"/>
+        <w:adjustRightInd w:val="0"/>
+        <w:spacing w:line="240" w:lineRule="auto"/>
+        <w:rPr>
+          <w:rFonts w:ascii="Lucida Console" w:hAnsi="Lucida Console" w:cs="Lucida Console"/>
+          <w:color w:val="auto"/>
+          <w:sz w:val="18"/>
+          <w:szCs w:val="18"/>
+        </w:rPr>
+      </w:pPr>
+      <w:r>
+        <w:rPr>
+          <w:rFonts w:ascii="Lucida Console" w:hAnsi="Lucida Console" w:cs="Lucida Console"/>
+          <w:color w:val="auto"/>
+          <w:sz w:val="18"/>
+          <w:szCs w:val="18"/>
+        </w:rPr>
+        <w:t xml:space="preserve">   </w:t>
+      </w:r>
+      <w:r>
+        <w:rPr>
+          <w:rFonts w:ascii="Lucida Console" w:hAnsi="Lucida Console" w:cs="Lucida Console"/>
+          <w:color w:val="auto"/>
+          <w:sz w:val="18"/>
+          <w:szCs w:val="18"/>
+        </w:rPr>
+        <w:tab/>
+      </w:r>
+      <w:proofErr w:type="gramStart"/>
+      <w:r>
+        <w:rPr>
+          <w:rFonts w:ascii="Lucida Console" w:hAnsi="Lucida Console" w:cs="Lucida Console"/>
+          <w:color w:val="auto"/>
+          <w:sz w:val="18"/>
+          <w:szCs w:val="18"/>
+        </w:rPr>
+        <w:t>250  Brandon</w:t>
+      </w:r>
+      <w:proofErr w:type="gramEnd"/>
+      <w:r>
+        <w:rPr>
+          <w:rFonts w:ascii="Lucida Console" w:hAnsi="Lucida Console" w:cs="Lucida Console"/>
+          <w:color w:val="auto"/>
+          <w:sz w:val="18"/>
+          <w:szCs w:val="18"/>
+        </w:rPr>
+        <w:t xml:space="preserve"> Aaron &lt;brandon.aaron@gmail.com&gt;</w:t>
+      </w:r>
+    </w:p>
+    <w:p>
+      <w:pPr>
+        <w:pBdr>
+          <w:top w:val="none" w:sz="0" w:space="0" w:color="auto"/>
+          <w:left w:val="none" w:sz="0" w:space="0" w:color="auto"/>
+          <w:bottom w:val="none" w:sz="0" w:space="0" w:color="auto"/>
+          <w:right w:val="none" w:sz="0" w:space="0" w:color="auto"/>
+          <w:between w:val="none" w:sz="0" w:space="0" w:color="auto"/>
+        </w:pBdr>
+        <w:autoSpaceDE w:val="0"/>
+        <w:autoSpaceDN w:val="0"/>
+        <w:adjustRightInd w:val="0"/>
+        <w:spacing w:line="240" w:lineRule="auto"/>
+        <w:rPr>
+          <w:rFonts w:ascii="Lucida Console" w:hAnsi="Lucida Console" w:cs="Lucida Console"/>
+          <w:color w:val="auto"/>
+          <w:sz w:val="18"/>
+          <w:szCs w:val="18"/>
+        </w:rPr>
+      </w:pPr>
+      <w:r>
+        <w:rPr>
+          <w:rFonts w:ascii="Lucida Console" w:hAnsi="Lucida Console" w:cs="Lucida Console"/>
+          <w:color w:val="auto"/>
+          <w:sz w:val="18"/>
+          <w:szCs w:val="18"/>
+        </w:rPr>
+        <w:t xml:space="preserve">   </w:t>
+      </w:r>
+      <w:r>
+        <w:rPr>
+          <w:rFonts w:ascii="Lucida Console" w:hAnsi="Lucida Console" w:cs="Lucida Console"/>
+          <w:color w:val="auto"/>
+          <w:sz w:val="18"/>
+          <w:szCs w:val="18"/>
+        </w:rPr>
+        <w:tab/>
+      </w:r>
+      <w:proofErr w:type="gramStart"/>
+      <w:r>
+        <w:rPr>
+          <w:rFonts w:ascii="Lucida Console" w:hAnsi="Lucida Console" w:cs="Lucida Console"/>
+          <w:color w:val="auto"/>
+          <w:sz w:val="18"/>
+          <w:szCs w:val="18"/>
+        </w:rPr>
+        <w:t xml:space="preserve">230  </w:t>
+      </w:r>
+      <w:proofErr w:type="spellStart"/>
+      <w:r>
+        <w:rPr>
+          <w:rFonts w:ascii="Lucida Console" w:hAnsi="Lucida Console" w:cs="Lucida Console"/>
+          <w:color w:val="auto"/>
+          <w:sz w:val="18"/>
+          <w:szCs w:val="18"/>
+        </w:rPr>
+        <w:t>Michał</w:t>
+      </w:r>
+      <w:proofErr w:type="spellEnd"/>
+      <w:proofErr w:type="gramEnd"/>
+      <w:r>
+        <w:rPr>
+          <w:rFonts w:ascii="Lucida Console" w:hAnsi="Lucida Console" w:cs="Lucida Console"/>
+          <w:color w:val="auto"/>
+          <w:sz w:val="18"/>
+          <w:szCs w:val="18"/>
+        </w:rPr>
+        <w:t xml:space="preserve"> </w:t>
+      </w:r>
+      <w:proofErr w:type="spellStart"/>
+      <w:r>
+        <w:rPr>
+          <w:rFonts w:ascii="Lucida Console" w:hAnsi="Lucida Console" w:cs="Lucida Console"/>
+          <w:color w:val="auto"/>
+          <w:sz w:val="18"/>
+          <w:szCs w:val="18"/>
+        </w:rPr>
+        <w:t>Gołębiowski-Owczarek</w:t>
+      </w:r>
+      <w:proofErr w:type="spellEnd"/>
+      <w:r>
+        <w:rPr>
+          <w:rFonts w:ascii="Lucida Console" w:hAnsi="Lucida Console" w:cs="Lucida Console"/>
+          <w:color w:val="auto"/>
+          <w:sz w:val="18"/>
+          <w:szCs w:val="18"/>
+        </w:rPr>
+        <w:t xml:space="preserve"> &lt;m.goleb@gmail.com&gt;</w:t>
+      </w:r>
+    </w:p>
+    <w:p>
+      <w:pPr>
+        <w:pBdr>
+          <w:top w:val="none" w:sz="0" w:space="0" w:color="auto"/>
+          <w:left w:val="none" w:sz="0" w:space="0" w:color="auto"/>
+          <w:bottom w:val="none" w:sz="0" w:space="0" w:color="auto"/>
+          <w:right w:val="none" w:sz="0" w:space="0" w:color="auto"/>
+          <w:between w:val="none" w:sz="0" w:space="0" w:color="auto"/>
+        </w:pBdr>
+        <w:autoSpaceDE w:val="0"/>
+        <w:autoSpaceDN w:val="0"/>
+        <w:adjustRightInd w:val="0"/>
+        <w:spacing w:line="240" w:lineRule="auto"/>
+        <w:rPr>
+          <w:rFonts w:ascii="Lucida Console" w:hAnsi="Lucida Console" w:cs="Lucida Console"/>
+          <w:color w:val="auto"/>
+          <w:sz w:val="18"/>
+          <w:szCs w:val="18"/>
+        </w:rPr>
+      </w:pPr>
+      <w:r>
+        <w:rPr>
+          <w:rFonts w:ascii="Lucida Console" w:hAnsi="Lucida Console" w:cs="Lucida Console"/>
+          <w:color w:val="auto"/>
+          <w:sz w:val="18"/>
+          <w:szCs w:val="18"/>
+        </w:rPr>
+        <w:t xml:space="preserve">   </w:t>
+      </w:r>
+      <w:r>
+        <w:rPr>
+          <w:rFonts w:ascii="Lucida Console" w:hAnsi="Lucida Console" w:cs="Lucida Console"/>
+          <w:color w:val="auto"/>
+          <w:sz w:val="18"/>
+          <w:szCs w:val="18"/>
+        </w:rPr>
+        <w:tab/>
+      </w:r>
+      <w:proofErr w:type="gramStart"/>
+      <w:r>
+        <w:rPr>
+          <w:rFonts w:ascii="Lucida Console" w:hAnsi="Lucida Console" w:cs="Lucida Console"/>
+          <w:color w:val="auto"/>
+          <w:sz w:val="18"/>
+          <w:szCs w:val="18"/>
+        </w:rPr>
+        <w:t>200  Ariel</w:t>
+      </w:r>
+      <w:proofErr w:type="gramEnd"/>
+      <w:r>
+        <w:rPr>
+          <w:rFonts w:ascii="Lucida Console" w:hAnsi="Lucida Console" w:cs="Lucida Console"/>
+          <w:color w:val="auto"/>
+          <w:sz w:val="18"/>
+          <w:szCs w:val="18"/>
+        </w:rPr>
+        <w:t xml:space="preserve"> </w:t>
+      </w:r>
+      <w:proofErr w:type="spellStart"/>
+      <w:r>
+        <w:rPr>
+          <w:rFonts w:ascii="Lucida Console" w:hAnsi="Lucida Console" w:cs="Lucida Console"/>
+          <w:color w:val="auto"/>
+          <w:sz w:val="18"/>
+          <w:szCs w:val="18"/>
+        </w:rPr>
+        <w:t>Flesler</w:t>
+      </w:r>
+      <w:proofErr w:type="spellEnd"/>
+      <w:r>
+        <w:rPr>
+          <w:rFonts w:ascii="Lucida Console" w:hAnsi="Lucida Console" w:cs="Lucida Console"/>
+          <w:color w:val="auto"/>
+          <w:sz w:val="18"/>
+          <w:szCs w:val="18"/>
+        </w:rPr>
+        <w:t xml:space="preserve"> &lt;aflesler@gmail.com&gt;</w:t>
+      </w:r>
+    </w:p>
+    <w:p>
+      <w:pPr>
+        <w:pBdr>
+          <w:top w:val="none" w:sz="0" w:space="0" w:color="auto"/>
+          <w:left w:val="none" w:sz="0" w:space="0" w:color="auto"/>
+          <w:bottom w:val="none" w:sz="0" w:space="0" w:color="auto"/>
+          <w:right w:val="none" w:sz="0" w:space="0" w:color="auto"/>
+          <w:between w:val="none" w:sz="0" w:space="0" w:color="auto"/>
+        </w:pBdr>
+        <w:autoSpaceDE w:val="0"/>
+        <w:autoSpaceDN w:val="0"/>
+        <w:adjustRightInd w:val="0"/>
+        <w:spacing w:line="240" w:lineRule="auto"/>
+        <w:rPr>
+          <w:rFonts w:ascii="Lucida Console" w:hAnsi="Lucida Console" w:cs="Lucida Console"/>
+          <w:color w:val="auto"/>
+          <w:sz w:val="18"/>
+          <w:szCs w:val="18"/>
+        </w:rPr>
+      </w:pPr>
+      <w:r>
+        <w:rPr>
+          <w:rFonts w:ascii="Lucida Console" w:hAnsi="Lucida Console" w:cs="Lucida Console"/>
+          <w:color w:val="auto"/>
+          <w:sz w:val="18"/>
+          <w:szCs w:val="18"/>
+        </w:rPr>
+        <w:t xml:space="preserve">   </w:t>
+      </w:r>
+      <w:r>
+        <w:rPr>
+          <w:rFonts w:ascii="Lucida Console" w:hAnsi="Lucida Console" w:cs="Lucida Console"/>
+          <w:color w:val="auto"/>
+          <w:sz w:val="18"/>
+          <w:szCs w:val="18"/>
+        </w:rPr>
+        <w:tab/>
+      </w:r>
+      <w:proofErr w:type="gramStart"/>
+      <w:r>
+        <w:rPr>
+          <w:rFonts w:ascii="Lucida Console" w:hAnsi="Lucida Console" w:cs="Lucida Console"/>
+          <w:color w:val="auto"/>
+          <w:sz w:val="18"/>
+          <w:szCs w:val="18"/>
+        </w:rPr>
+        <w:t>85  Mike</w:t>
+      </w:r>
+      <w:proofErr w:type="gramEnd"/>
+      <w:r>
+        <w:rPr>
+          <w:rFonts w:ascii="Lucida Console" w:hAnsi="Lucida Console" w:cs="Lucida Console"/>
+          <w:color w:val="auto"/>
+          <w:sz w:val="18"/>
+          <w:szCs w:val="18"/>
+        </w:rPr>
+        <w:t xml:space="preserve"> </w:t>
+      </w:r>
+      <w:proofErr w:type="spellStart"/>
+      <w:r>
+        <w:rPr>
+          <w:rFonts w:ascii="Lucida Console" w:hAnsi="Lucida Console" w:cs="Lucida Console"/>
+          <w:color w:val="auto"/>
+          <w:sz w:val="18"/>
+          <w:szCs w:val="18"/>
+        </w:rPr>
+        <w:t>Sherov</w:t>
+      </w:r>
+      <w:proofErr w:type="spellEnd"/>
+      <w:r>
+        <w:rPr>
+          <w:rFonts w:ascii="Lucida Console" w:hAnsi="Lucida Console" w:cs="Lucida Console"/>
+          <w:color w:val="auto"/>
+          <w:sz w:val="18"/>
+          <w:szCs w:val="18"/>
+        </w:rPr>
+        <w:t xml:space="preserve"> &lt;mike.sherov@gmail.com&gt;</w:t>
+      </w:r>
+    </w:p>
+    <w:p>
+      <w:pPr>
+        <w:pBdr>
+          <w:top w:val="none" w:sz="0" w:space="0" w:color="auto"/>
+          <w:left w:val="none" w:sz="0" w:space="0" w:color="auto"/>
+          <w:bottom w:val="none" w:sz="0" w:space="0" w:color="auto"/>
+          <w:right w:val="none" w:sz="0" w:space="0" w:color="auto"/>
+          <w:between w:val="none" w:sz="0" w:space="0" w:color="auto"/>
+        </w:pBdr>
+        <w:autoSpaceDE w:val="0"/>
+        <w:autoSpaceDN w:val="0"/>
+        <w:adjustRightInd w:val="0"/>
+        <w:spacing w:line="240" w:lineRule="auto"/>
+        <w:rPr>
+          <w:rFonts w:ascii="Lucida Console" w:hAnsi="Lucida Console" w:cs="Lucida Console"/>
+          <w:color w:val="auto"/>
+          <w:sz w:val="18"/>
+          <w:szCs w:val="18"/>
+        </w:rPr>
+      </w:pPr>
+      <w:r>
+        <w:rPr>
+          <w:rFonts w:ascii="Lucida Console" w:hAnsi="Lucida Console" w:cs="Lucida Console"/>
+          <w:color w:val="auto"/>
+          <w:sz w:val="18"/>
+          <w:szCs w:val="18"/>
+        </w:rPr>
+        <w:t xml:space="preserve">   </w:t>
+      </w:r>
+      <w:r>
+        <w:rPr>
+          <w:rFonts w:ascii="Lucida Console" w:hAnsi="Lucida Console" w:cs="Lucida Console"/>
+          <w:color w:val="auto"/>
+          <w:sz w:val="18"/>
+          <w:szCs w:val="18"/>
+        </w:rPr>
+        <w:tab/>
+      </w:r>
+      <w:proofErr w:type="gramStart"/>
+      <w:r>
+        <w:rPr>
+          <w:rFonts w:ascii="Lucida Console" w:hAnsi="Lucida Console" w:cs="Lucida Console"/>
+          <w:color w:val="auto"/>
+          <w:sz w:val="18"/>
+          <w:szCs w:val="18"/>
+        </w:rPr>
+        <w:t xml:space="preserve">71  </w:t>
+      </w:r>
+      <w:proofErr w:type="spellStart"/>
+      <w:r>
+        <w:rPr>
+          <w:rFonts w:ascii="Lucida Console" w:hAnsi="Lucida Console" w:cs="Lucida Console"/>
+          <w:color w:val="auto"/>
+          <w:sz w:val="18"/>
+          <w:szCs w:val="18"/>
+        </w:rPr>
+        <w:t>Colin</w:t>
+      </w:r>
+      <w:proofErr w:type="spellEnd"/>
+      <w:proofErr w:type="gramEnd"/>
+      <w:r>
+        <w:rPr>
+          <w:rFonts w:ascii="Lucida Console" w:hAnsi="Lucida Console" w:cs="Lucida Console"/>
+          <w:color w:val="auto"/>
+          <w:sz w:val="18"/>
+          <w:szCs w:val="18"/>
+        </w:rPr>
+        <w:t xml:space="preserve"> </w:t>
+      </w:r>
+      <w:proofErr w:type="spellStart"/>
+      <w:r>
+        <w:rPr>
+          <w:rFonts w:ascii="Lucida Console" w:hAnsi="Lucida Console" w:cs="Lucida Console"/>
+          <w:color w:val="auto"/>
+          <w:sz w:val="18"/>
+          <w:szCs w:val="18"/>
+        </w:rPr>
+        <w:t>Snover</w:t>
+      </w:r>
+      <w:proofErr w:type="spellEnd"/>
+      <w:r>
+        <w:rPr>
+          <w:rFonts w:ascii="Lucida Console" w:hAnsi="Lucida Console" w:cs="Lucida Console"/>
+          <w:color w:val="auto"/>
+          <w:sz w:val="18"/>
+          <w:szCs w:val="18"/>
+        </w:rPr>
+        <w:t xml:space="preserve"> &lt;github.com@zetafleet.com&gt;</w:t>
+      </w:r>
+    </w:p>
+    <w:p>
+      <w:pPr>
+        <w:pBdr>
+          <w:top w:val="none" w:sz="0" w:space="0" w:color="auto"/>
+          <w:left w:val="none" w:sz="0" w:space="0" w:color="auto"/>
+          <w:bottom w:val="none" w:sz="0" w:space="0" w:color="auto"/>
+          <w:right w:val="none" w:sz="0" w:space="0" w:color="auto"/>
+          <w:between w:val="none" w:sz="0" w:space="0" w:color="auto"/>
+        </w:pBdr>
+        <w:autoSpaceDE w:val="0"/>
+        <w:autoSpaceDN w:val="0"/>
+        <w:adjustRightInd w:val="0"/>
+        <w:spacing w:line="240" w:lineRule="auto"/>
+        <w:rPr>
+          <w:rFonts w:ascii="Lucida Console" w:hAnsi="Lucida Console" w:cs="Lucida Console"/>
+          <w:color w:val="auto"/>
+          <w:sz w:val="18"/>
+          <w:szCs w:val="18"/>
+        </w:rPr>
+      </w:pPr>
+      <w:r>
+        <w:rPr>
+          <w:rFonts w:ascii="Lucida Console" w:hAnsi="Lucida Console" w:cs="Lucida Console"/>
+          <w:color w:val="auto"/>
+          <w:sz w:val="18"/>
+          <w:szCs w:val="18"/>
+        </w:rPr>
+        <w:t xml:space="preserve">    </w:t>
+      </w:r>
+      <w:r>
+        <w:rPr>
+          <w:rFonts w:ascii="Lucida Console" w:hAnsi="Lucida Console" w:cs="Lucida Console"/>
+          <w:color w:val="auto"/>
+          <w:sz w:val="18"/>
+          <w:szCs w:val="18"/>
+        </w:rPr>
+        <w:tab/>
+      </w:r>
+      <w:proofErr w:type="gramStart"/>
+      <w:r>
+        <w:rPr>
+          <w:rFonts w:ascii="Lucida Console" w:hAnsi="Lucida Console" w:cs="Lucida Console"/>
+          <w:color w:val="auto"/>
+          <w:sz w:val="18"/>
+          <w:szCs w:val="18"/>
+        </w:rPr>
+        <w:t>67  David</w:t>
+      </w:r>
+      <w:proofErr w:type="gramEnd"/>
+      <w:r>
+        <w:rPr>
+          <w:rFonts w:ascii="Lucida Console" w:hAnsi="Lucida Console" w:cs="Lucida Console"/>
+          <w:color w:val="auto"/>
+          <w:sz w:val="18"/>
+          <w:szCs w:val="18"/>
+        </w:rPr>
+        <w:t xml:space="preserve"> </w:t>
+      </w:r>
+      <w:proofErr w:type="spellStart"/>
+      <w:r>
+        <w:rPr>
+          <w:rFonts w:ascii="Lucida Console" w:hAnsi="Lucida Console" w:cs="Lucida Console"/>
+          <w:color w:val="auto"/>
+          <w:sz w:val="18"/>
+          <w:szCs w:val="18"/>
+        </w:rPr>
+        <w:t>Serduke</w:t>
+      </w:r>
+      <w:proofErr w:type="spellEnd"/>
+      <w:r>
+        <w:rPr>
+          <w:rFonts w:ascii="Lucida Console" w:hAnsi="Lucida Console" w:cs="Lucida Console"/>
+          <w:color w:val="auto"/>
+          <w:sz w:val="18"/>
+          <w:szCs w:val="18"/>
+        </w:rPr>
+        <w:t xml:space="preserve"> &lt;davidserduke@gmail.com&gt;</w:t>
+      </w:r>
+    </w:p>
+    <w:p>
+      <w:pPr>
+        <w:pBdr>
+          <w:top w:val="none" w:sz="0" w:space="0" w:color="auto"/>
+          <w:left w:val="none" w:sz="0" w:space="0" w:color="auto"/>
+          <w:bottom w:val="none" w:sz="0" w:space="0" w:color="auto"/>
+          <w:right w:val="none" w:sz="0" w:space="0" w:color="auto"/>
+          <w:between w:val="none" w:sz="0" w:space="0" w:color="auto"/>
+        </w:pBdr>
+        <w:autoSpaceDE w:val="0"/>
+        <w:autoSpaceDN w:val="0"/>
+        <w:adjustRightInd w:val="0"/>
+        <w:spacing w:line="240" w:lineRule="auto"/>
+        <w:rPr>
+          <w:rFonts w:ascii="Lucida Console" w:hAnsi="Lucida Console" w:cs="Lucida Console"/>
+          <w:color w:val="auto"/>
+          <w:sz w:val="18"/>
+          <w:szCs w:val="18"/>
+        </w:rPr>
+      </w:pPr>
+      <w:r>
+        <w:rPr>
+          <w:rFonts w:ascii="Lucida Console" w:hAnsi="Lucida Console" w:cs="Lucida Console"/>
+          <w:color w:val="auto"/>
+          <w:sz w:val="18"/>
+          <w:szCs w:val="18"/>
+        </w:rPr>
+        <w:t xml:space="preserve">    </w:t>
+      </w:r>
+      <w:r>
+        <w:rPr>
+          <w:rFonts w:ascii="Lucida Console" w:hAnsi="Lucida Console" w:cs="Lucida Console"/>
+          <w:color w:val="auto"/>
+          <w:sz w:val="18"/>
+          <w:szCs w:val="18"/>
+        </w:rPr>
+        <w:tab/>
+      </w:r>
+      <w:proofErr w:type="gramStart"/>
+      <w:r>
+        <w:rPr>
+          <w:rFonts w:ascii="Lucida Console" w:hAnsi="Lucida Console" w:cs="Lucida Console"/>
+          <w:color w:val="auto"/>
+          <w:sz w:val="18"/>
+          <w:szCs w:val="18"/>
+        </w:rPr>
+        <w:t xml:space="preserve">59  </w:t>
+      </w:r>
+      <w:proofErr w:type="spellStart"/>
+      <w:r>
+        <w:rPr>
+          <w:rFonts w:ascii="Lucida Console" w:hAnsi="Lucida Console" w:cs="Lucida Console"/>
+          <w:color w:val="auto"/>
+          <w:sz w:val="18"/>
+          <w:szCs w:val="18"/>
+        </w:rPr>
+        <w:t>Yehuda</w:t>
+      </w:r>
+      <w:proofErr w:type="spellEnd"/>
+      <w:proofErr w:type="gramEnd"/>
+      <w:r>
+        <w:rPr>
+          <w:rFonts w:ascii="Lucida Console" w:hAnsi="Lucida Console" w:cs="Lucida Console"/>
+          <w:color w:val="auto"/>
+          <w:sz w:val="18"/>
+          <w:szCs w:val="18"/>
+        </w:rPr>
+        <w:t xml:space="preserve"> Katz &lt;wycats@gmail.com&gt;</w:t>
+      </w:r>
+    </w:p>
+    <w:p>
+      <w:pPr>
+        <w:pBdr>
+          <w:top w:val="none" w:sz="0" w:space="0" w:color="auto"/>
+          <w:left w:val="none" w:sz="0" w:space="0" w:color="auto"/>
+          <w:bottom w:val="none" w:sz="0" w:space="0" w:color="auto"/>
+          <w:right w:val="none" w:sz="0" w:space="0" w:color="auto"/>
+          <w:between w:val="none" w:sz="0" w:space="0" w:color="auto"/>
+        </w:pBdr>
+        <w:autoSpaceDE w:val="0"/>
+        <w:autoSpaceDN w:val="0"/>
+        <w:adjustRightInd w:val="0"/>
+        <w:spacing w:line="240" w:lineRule="auto"/>
+        <w:rPr>
+          <w:rFonts w:ascii="Lucida Console" w:hAnsi="Lucida Console" w:cs="Lucida Console"/>
+          <w:color w:val="auto"/>
+          <w:sz w:val="18"/>
+          <w:szCs w:val="18"/>
+        </w:rPr>
+      </w:pPr>
+      <w:r>
+        <w:rPr>
+          <w:rFonts w:ascii="Lucida Console" w:hAnsi="Lucida Console" w:cs="Lucida Console"/>
+          <w:color w:val="auto"/>
+          <w:sz w:val="18"/>
+          <w:szCs w:val="18"/>
+        </w:rPr>
+        <w:t xml:space="preserve">    </w:t>
+      </w:r>
+      <w:r>
+        <w:rPr>
+          <w:rFonts w:ascii="Lucida Console" w:hAnsi="Lucida Console" w:cs="Lucida Console"/>
+          <w:color w:val="auto"/>
+          <w:sz w:val="18"/>
+          <w:szCs w:val="18"/>
+        </w:rPr>
+        <w:tab/>
+      </w:r>
+      <w:proofErr w:type="gramStart"/>
+      <w:r>
+        <w:rPr>
+          <w:rFonts w:ascii="Lucida Console" w:hAnsi="Lucida Console" w:cs="Lucida Console"/>
+          <w:color w:val="auto"/>
+          <w:sz w:val="18"/>
+          <w:szCs w:val="18"/>
+        </w:rPr>
+        <w:t xml:space="preserve">55  </w:t>
+      </w:r>
+      <w:proofErr w:type="spellStart"/>
+      <w:r>
+        <w:rPr>
+          <w:rFonts w:ascii="Lucida Console" w:hAnsi="Lucida Console" w:cs="Lucida Console"/>
+          <w:color w:val="auto"/>
+          <w:sz w:val="18"/>
+          <w:szCs w:val="18"/>
+        </w:rPr>
+        <w:t>Corey</w:t>
+      </w:r>
+      <w:proofErr w:type="spellEnd"/>
+      <w:proofErr w:type="gramEnd"/>
+      <w:r>
+        <w:rPr>
+          <w:rFonts w:ascii="Lucida Console" w:hAnsi="Lucida Console" w:cs="Lucida Console"/>
+          <w:color w:val="auto"/>
+          <w:sz w:val="18"/>
+          <w:szCs w:val="18"/>
+        </w:rPr>
+        <w:t xml:space="preserve"> </w:t>
+      </w:r>
+      <w:proofErr w:type="spellStart"/>
+      <w:r>
+        <w:rPr>
+          <w:rFonts w:ascii="Lucida Console" w:hAnsi="Lucida Console" w:cs="Lucida Console"/>
+          <w:color w:val="auto"/>
+          <w:sz w:val="18"/>
+          <w:szCs w:val="18"/>
+        </w:rPr>
+        <w:t>Frang</w:t>
+      </w:r>
+      <w:proofErr w:type="spellEnd"/>
+      <w:r>
+        <w:rPr>
+          <w:rFonts w:ascii="Lucida Console" w:hAnsi="Lucida Console" w:cs="Lucida Console"/>
+          <w:color w:val="auto"/>
+          <w:sz w:val="18"/>
+          <w:szCs w:val="18"/>
+        </w:rPr>
+        <w:t xml:space="preserve"> &lt;gnarf37@gmail.com&gt;</w:t>
+      </w:r>
+    </w:p>
+    <w:p>
+      <w:pPr>
+        <w:pBdr>
+          <w:top w:val="none" w:sz="0" w:space="0" w:color="auto"/>
+          <w:left w:val="none" w:sz="0" w:space="0" w:color="auto"/>
+          <w:bottom w:val="none" w:sz="0" w:space="0" w:color="auto"/>
+          <w:right w:val="none" w:sz="0" w:space="0" w:color="auto"/>
+          <w:between w:val="none" w:sz="0" w:space="0" w:color="auto"/>
+        </w:pBdr>
+        <w:autoSpaceDE w:val="0"/>
+        <w:autoSpaceDN w:val="0"/>
+        <w:adjustRightInd w:val="0"/>
+        <w:spacing w:line="240" w:lineRule="auto"/>
+        <w:rPr>
+          <w:rFonts w:ascii="Lucida Console" w:hAnsi="Lucida Console" w:cs="Lucida Console"/>
+          <w:color w:val="auto"/>
+          <w:sz w:val="18"/>
+          <w:szCs w:val="18"/>
+        </w:rPr>
+      </w:pPr>
+      <w:r>
+        <w:rPr>
+          <w:rFonts w:ascii="Lucida Console" w:hAnsi="Lucida Console" w:cs="Lucida Console"/>
+          <w:color w:val="auto"/>
+          <w:sz w:val="18"/>
+          <w:szCs w:val="18"/>
+        </w:rPr>
+        <w:t xml:space="preserve">    </w:t>
+      </w:r>
+      <w:r>
+        <w:rPr>
+          <w:rFonts w:ascii="Lucida Console" w:hAnsi="Lucida Console" w:cs="Lucida Console"/>
+          <w:color w:val="auto"/>
+          <w:sz w:val="18"/>
+          <w:szCs w:val="18"/>
+        </w:rPr>
+        <w:tab/>
+      </w:r>
+      <w:proofErr w:type="gramStart"/>
+      <w:r>
+        <w:rPr>
+          <w:rFonts w:ascii="Lucida Console" w:hAnsi="Lucida Console" w:cs="Lucida Console"/>
+          <w:color w:val="auto"/>
+          <w:sz w:val="18"/>
+          <w:szCs w:val="18"/>
+        </w:rPr>
+        <w:t>47  Louis</w:t>
+      </w:r>
+      <w:proofErr w:type="gramEnd"/>
+      <w:r>
+        <w:rPr>
+          <w:rFonts w:ascii="Lucida Console" w:hAnsi="Lucida Console" w:cs="Lucida Console"/>
+          <w:color w:val="auto"/>
+          <w:sz w:val="18"/>
+          <w:szCs w:val="18"/>
+        </w:rPr>
+        <w:t>-</w:t>
+      </w:r>
+      <w:proofErr w:type="spellStart"/>
+      <w:r>
+        <w:rPr>
+          <w:rFonts w:ascii="Lucida Console" w:hAnsi="Lucida Console" w:cs="Lucida Console"/>
+          <w:color w:val="auto"/>
+          <w:sz w:val="18"/>
+          <w:szCs w:val="18"/>
+        </w:rPr>
+        <w:t>Rémi</w:t>
+      </w:r>
+      <w:proofErr w:type="spellEnd"/>
+      <w:r>
+        <w:rPr>
+          <w:rFonts w:ascii="Lucida Console" w:hAnsi="Lucida Console" w:cs="Lucida Console"/>
+          <w:color w:val="auto"/>
+          <w:sz w:val="18"/>
+          <w:szCs w:val="18"/>
+        </w:rPr>
+        <w:t xml:space="preserve"> </w:t>
+      </w:r>
+      <w:proofErr w:type="spellStart"/>
+      <w:r>
+        <w:rPr>
+          <w:rFonts w:ascii="Lucida Console" w:hAnsi="Lucida Console" w:cs="Lucida Console"/>
+          <w:color w:val="auto"/>
+          <w:sz w:val="18"/>
+          <w:szCs w:val="18"/>
+        </w:rPr>
+        <w:t>Babé</w:t>
+      </w:r>
+      <w:proofErr w:type="spellEnd"/>
+      <w:r>
+        <w:rPr>
+          <w:rFonts w:ascii="Lucida Console" w:hAnsi="Lucida Console" w:cs="Lucida Console"/>
+          <w:color w:val="auto"/>
+          <w:sz w:val="18"/>
+          <w:szCs w:val="18"/>
+        </w:rPr>
+        <w:t xml:space="preserve"> &lt;lrbabe@gmail.com&gt;</w:t>
+      </w:r>
+    </w:p>
+    <w:p>
+      <w:pPr>
+        <w:pBdr>
+          <w:top w:val="none" w:sz="0" w:space="0" w:color="auto"/>
+          <w:left w:val="none" w:sz="0" w:space="0" w:color="auto"/>
+          <w:bottom w:val="none" w:sz="0" w:space="0" w:color="auto"/>
+          <w:right w:val="none" w:sz="0" w:space="0" w:color="auto"/>
+          <w:between w:val="none" w:sz="0" w:space="0" w:color="auto"/>
+        </w:pBdr>
+        <w:autoSpaceDE w:val="0"/>
+        <w:autoSpaceDN w:val="0"/>
+        <w:adjustRightInd w:val="0"/>
+        <w:spacing w:line="240" w:lineRule="auto"/>
+        <w:rPr>
+          <w:rFonts w:ascii="Lucida Console" w:hAnsi="Lucida Console" w:cs="Lucida Console"/>
+          <w:color w:val="auto"/>
+          <w:sz w:val="18"/>
+          <w:szCs w:val="18"/>
+        </w:rPr>
+      </w:pPr>
+      <w:r>
+        <w:rPr>
+          <w:rFonts w:ascii="Lucida Console" w:hAnsi="Lucida Console" w:cs="Lucida Console"/>
+          <w:color w:val="auto"/>
+          <w:sz w:val="18"/>
+          <w:szCs w:val="18"/>
+        </w:rPr>
+        <w:t xml:space="preserve">    </w:t>
+      </w:r>
+      <w:r>
+        <w:rPr>
+          <w:rFonts w:ascii="Lucida Console" w:hAnsi="Lucida Console" w:cs="Lucida Console"/>
+          <w:color w:val="auto"/>
+          <w:sz w:val="18"/>
+          <w:szCs w:val="18"/>
+        </w:rPr>
+        <w:tab/>
+      </w:r>
+      <w:proofErr w:type="gramStart"/>
+      <w:r>
+        <w:rPr>
+          <w:rFonts w:ascii="Lucida Console" w:hAnsi="Lucida Console" w:cs="Lucida Console"/>
+          <w:color w:val="auto"/>
+          <w:sz w:val="18"/>
+          <w:szCs w:val="18"/>
+        </w:rPr>
+        <w:t xml:space="preserve">35  </w:t>
+      </w:r>
+      <w:proofErr w:type="spellStart"/>
+      <w:r>
+        <w:rPr>
+          <w:rFonts w:ascii="Lucida Console" w:hAnsi="Lucida Console" w:cs="Lucida Console"/>
+          <w:color w:val="auto"/>
+          <w:sz w:val="18"/>
+          <w:szCs w:val="18"/>
+        </w:rPr>
+        <w:t>Anton</w:t>
+      </w:r>
+      <w:proofErr w:type="spellEnd"/>
+      <w:proofErr w:type="gramEnd"/>
+      <w:r>
+        <w:rPr>
+          <w:rFonts w:ascii="Lucida Console" w:hAnsi="Lucida Console" w:cs="Lucida Console"/>
+          <w:color w:val="auto"/>
+          <w:sz w:val="18"/>
+          <w:szCs w:val="18"/>
+        </w:rPr>
+        <w:t xml:space="preserve"> </w:t>
+      </w:r>
+      <w:proofErr w:type="spellStart"/>
+      <w:r>
+        <w:rPr>
+          <w:rFonts w:ascii="Lucida Console" w:hAnsi="Lucida Console" w:cs="Lucida Console"/>
+          <w:color w:val="auto"/>
+          <w:sz w:val="18"/>
+          <w:szCs w:val="18"/>
+        </w:rPr>
+        <w:t>Matzneller</w:t>
+      </w:r>
+      <w:proofErr w:type="spellEnd"/>
+      <w:r>
+        <w:rPr>
+          <w:rFonts w:ascii="Lucida Console" w:hAnsi="Lucida Console" w:cs="Lucida Console"/>
+          <w:color w:val="auto"/>
+          <w:sz w:val="18"/>
+          <w:szCs w:val="18"/>
+        </w:rPr>
+        <w:t xml:space="preserve"> &lt;obhvsbypqghgc@gmail.com&gt;</w:t>
+      </w:r>
+    </w:p>
+    <w:p>
+      <w:pPr>
+        <w:pBdr>
+          <w:top w:val="none" w:sz="0" w:space="0" w:color="auto"/>
+          <w:left w:val="none" w:sz="0" w:space="0" w:color="auto"/>
+          <w:bottom w:val="none" w:sz="0" w:space="0" w:color="auto"/>
+          <w:right w:val="none" w:sz="0" w:space="0" w:color="auto"/>
+          <w:between w:val="none" w:sz="0" w:space="0" w:color="auto"/>
+        </w:pBdr>
+        <w:autoSpaceDE w:val="0"/>
+        <w:autoSpaceDN w:val="0"/>
+        <w:adjustRightInd w:val="0"/>
+        <w:spacing w:line="240" w:lineRule="auto"/>
+        <w:rPr>
+          <w:rFonts w:ascii="Lucida Console" w:hAnsi="Lucida Console" w:cs="Lucida Console"/>
+          <w:color w:val="auto"/>
+          <w:sz w:val="18"/>
+          <w:szCs w:val="18"/>
+        </w:rPr>
+      </w:pPr>
+      <w:r>
+        <w:rPr>
+          <w:rFonts w:ascii="Lucida Console" w:hAnsi="Lucida Console" w:cs="Lucida Console"/>
+          <w:color w:val="auto"/>
+          <w:sz w:val="18"/>
+          <w:szCs w:val="18"/>
+        </w:rPr>
+        <w:t xml:space="preserve">    </w:t>
+      </w:r>
+      <w:r>
+        <w:rPr>
+          <w:rFonts w:ascii="Lucida Console" w:hAnsi="Lucida Console" w:cs="Lucida Console"/>
+          <w:color w:val="auto"/>
+          <w:sz w:val="18"/>
+          <w:szCs w:val="18"/>
+        </w:rPr>
+        <w:tab/>
+      </w:r>
+      <w:proofErr w:type="gramStart"/>
+      <w:r>
+        <w:rPr>
+          <w:rFonts w:ascii="Lucida Console" w:hAnsi="Lucida Console" w:cs="Lucida Console"/>
+          <w:color w:val="auto"/>
+          <w:sz w:val="18"/>
+          <w:szCs w:val="18"/>
+        </w:rPr>
+        <w:t>34  Scott</w:t>
+      </w:r>
+      <w:proofErr w:type="gramEnd"/>
+      <w:r>
+        <w:rPr>
+          <w:rFonts w:ascii="Lucida Console" w:hAnsi="Lucida Console" w:cs="Lucida Console"/>
+          <w:color w:val="auto"/>
+          <w:sz w:val="18"/>
+          <w:szCs w:val="18"/>
+        </w:rPr>
+        <w:t xml:space="preserve"> </w:t>
+      </w:r>
+      <w:proofErr w:type="spellStart"/>
+      <w:r>
+        <w:rPr>
+          <w:rFonts w:ascii="Lucida Console" w:hAnsi="Lucida Console" w:cs="Lucida Console"/>
+          <w:color w:val="auto"/>
+          <w:sz w:val="18"/>
+          <w:szCs w:val="18"/>
+        </w:rPr>
+        <w:t>González</w:t>
+      </w:r>
+      <w:proofErr w:type="spellEnd"/>
+      <w:r>
+        <w:rPr>
+          <w:rFonts w:ascii="Lucida Console" w:hAnsi="Lucida Console" w:cs="Lucida Console"/>
+          <w:color w:val="auto"/>
+          <w:sz w:val="18"/>
+          <w:szCs w:val="18"/>
+        </w:rPr>
+        <w:t xml:space="preserve"> &lt;scott.gonzalez@gmail.com&gt;</w:t>
+      </w:r>
+    </w:p>
+    <w:p>
+      <w:pPr>
+        <w:pBdr>
+          <w:top w:val="none" w:sz="0" w:space="0" w:color="auto"/>
+          <w:left w:val="none" w:sz="0" w:space="0" w:color="auto"/>
+          <w:bottom w:val="none" w:sz="0" w:space="0" w:color="auto"/>
+          <w:right w:val="none" w:sz="0" w:space="0" w:color="auto"/>
+          <w:between w:val="none" w:sz="0" w:space="0" w:color="auto"/>
+        </w:pBdr>
+        <w:autoSpaceDE w:val="0"/>
+        <w:autoSpaceDN w:val="0"/>
+        <w:adjustRightInd w:val="0"/>
+        <w:spacing w:line="240" w:lineRule="auto"/>
+        <w:rPr>
+          <w:rFonts w:ascii="Lucida Console" w:hAnsi="Lucida Console" w:cs="Lucida Console"/>
+          <w:color w:val="auto"/>
+          <w:sz w:val="18"/>
+          <w:szCs w:val="18"/>
+        </w:rPr>
+      </w:pPr>
+      <w:r>
+        <w:rPr>
+          <w:rFonts w:ascii="Lucida Console" w:hAnsi="Lucida Console" w:cs="Lucida Console"/>
+          <w:color w:val="auto"/>
+          <w:sz w:val="18"/>
+          <w:szCs w:val="18"/>
+        </w:rPr>
+        <w:t xml:space="preserve">    </w:t>
+      </w:r>
+      <w:r>
+        <w:rPr>
+          <w:rFonts w:ascii="Lucida Console" w:hAnsi="Lucida Console" w:cs="Lucida Console"/>
+          <w:color w:val="auto"/>
+          <w:sz w:val="18"/>
+          <w:szCs w:val="18"/>
+        </w:rPr>
+        <w:tab/>
+      </w:r>
+      <w:proofErr w:type="gramStart"/>
+      <w:r>
+        <w:rPr>
+          <w:rFonts w:ascii="Lucida Console" w:hAnsi="Lucida Console" w:cs="Lucida Console"/>
+          <w:color w:val="auto"/>
+          <w:sz w:val="18"/>
+          <w:szCs w:val="18"/>
+        </w:rPr>
+        <w:t xml:space="preserve">27  </w:t>
+      </w:r>
+      <w:proofErr w:type="spellStart"/>
+      <w:r>
+        <w:rPr>
+          <w:rFonts w:ascii="Lucida Console" w:hAnsi="Lucida Console" w:cs="Lucida Console"/>
+          <w:color w:val="auto"/>
+          <w:sz w:val="18"/>
+          <w:szCs w:val="18"/>
+        </w:rPr>
+        <w:t>Gilles</w:t>
+      </w:r>
+      <w:proofErr w:type="spellEnd"/>
+      <w:proofErr w:type="gramEnd"/>
+      <w:r>
+        <w:rPr>
+          <w:rFonts w:ascii="Lucida Console" w:hAnsi="Lucida Console" w:cs="Lucida Console"/>
+          <w:color w:val="auto"/>
+          <w:sz w:val="18"/>
+          <w:szCs w:val="18"/>
+        </w:rPr>
+        <w:t xml:space="preserve"> van </w:t>
+      </w:r>
+      <w:proofErr w:type="spellStart"/>
+      <w:r>
+        <w:rPr>
+          <w:rFonts w:ascii="Lucida Console" w:hAnsi="Lucida Console" w:cs="Lucida Console"/>
+          <w:color w:val="auto"/>
+          <w:sz w:val="18"/>
+          <w:szCs w:val="18"/>
+        </w:rPr>
+        <w:t>den</w:t>
+      </w:r>
+      <w:proofErr w:type="spellEnd"/>
+      <w:r>
+        <w:rPr>
+          <w:rFonts w:ascii="Lucida Console" w:hAnsi="Lucida Console" w:cs="Lucida Console"/>
+          <w:color w:val="auto"/>
+          <w:sz w:val="18"/>
+          <w:szCs w:val="18"/>
+        </w:rPr>
+        <w:t xml:space="preserve"> </w:t>
+      </w:r>
+      <w:proofErr w:type="spellStart"/>
+      <w:r>
+        <w:rPr>
+          <w:rFonts w:ascii="Lucida Console" w:hAnsi="Lucida Console" w:cs="Lucida Console"/>
+          <w:color w:val="auto"/>
+          <w:sz w:val="18"/>
+          <w:szCs w:val="18"/>
+        </w:rPr>
+        <w:t>Hoven</w:t>
+      </w:r>
+      <w:proofErr w:type="spellEnd"/>
+      <w:r>
+        <w:rPr>
+          <w:rFonts w:ascii="Lucida Console" w:hAnsi="Lucida Console" w:cs="Lucida Console"/>
+          <w:color w:val="auto"/>
+          <w:sz w:val="18"/>
+          <w:szCs w:val="18"/>
+        </w:rPr>
+        <w:t xml:space="preserve"> &lt;gilles0181@gmail.com&gt;</w:t>
+      </w:r>
+    </w:p>
+    <w:p>
+      <w:pPr>
+        <w:pBdr>
+          <w:top w:val="none" w:sz="0" w:space="0" w:color="auto"/>
+          <w:left w:val="none" w:sz="0" w:space="0" w:color="auto"/>
+          <w:bottom w:val="none" w:sz="0" w:space="0" w:color="auto"/>
+          <w:right w:val="none" w:sz="0" w:space="0" w:color="auto"/>
+          <w:between w:val="none" w:sz="0" w:space="0" w:color="auto"/>
+        </w:pBdr>
+        <w:autoSpaceDE w:val="0"/>
+        <w:autoSpaceDN w:val="0"/>
+        <w:adjustRightInd w:val="0"/>
+        <w:spacing w:line="240" w:lineRule="auto"/>
+        <w:rPr>
+          <w:rFonts w:ascii="Lucida Console" w:hAnsi="Lucida Console" w:cs="Lucida Console"/>
+          <w:color w:val="auto"/>
+          <w:sz w:val="18"/>
+          <w:szCs w:val="18"/>
+        </w:rPr>
+      </w:pPr>
+      <w:r>
+        <w:rPr>
+          <w:rFonts w:ascii="Lucida Console" w:hAnsi="Lucida Console" w:cs="Lucida Console"/>
+          <w:color w:val="auto"/>
+          <w:sz w:val="18"/>
+          <w:szCs w:val="18"/>
+        </w:rPr>
+        <w:t xml:space="preserve">    </w:t>
+      </w:r>
+      <w:r>
+        <w:rPr>
+          <w:rFonts w:ascii="Lucida Console" w:hAnsi="Lucida Console" w:cs="Lucida Console"/>
+          <w:color w:val="auto"/>
+          <w:sz w:val="18"/>
+          <w:szCs w:val="18"/>
+        </w:rPr>
+        <w:tab/>
+      </w:r>
+      <w:proofErr w:type="gramStart"/>
+      <w:r>
+        <w:rPr>
+          <w:rFonts w:ascii="Lucida Console" w:hAnsi="Lucida Console" w:cs="Lucida Console"/>
+          <w:color w:val="auto"/>
+          <w:sz w:val="18"/>
+          <w:szCs w:val="18"/>
+        </w:rPr>
+        <w:t>25  Timo</w:t>
+      </w:r>
+      <w:proofErr w:type="gramEnd"/>
+      <w:r>
+        <w:rPr>
+          <w:rFonts w:ascii="Lucida Console" w:hAnsi="Lucida Console" w:cs="Lucida Console"/>
+          <w:color w:val="auto"/>
+          <w:sz w:val="18"/>
+          <w:szCs w:val="18"/>
+        </w:rPr>
+        <w:t xml:space="preserve"> </w:t>
+      </w:r>
+      <w:proofErr w:type="spellStart"/>
+      <w:r>
+        <w:rPr>
+          <w:rFonts w:ascii="Lucida Console" w:hAnsi="Lucida Console" w:cs="Lucida Console"/>
+          <w:color w:val="auto"/>
+          <w:sz w:val="18"/>
+          <w:szCs w:val="18"/>
+        </w:rPr>
+        <w:t>Tijhof</w:t>
+      </w:r>
+      <w:proofErr w:type="spellEnd"/>
+      <w:r>
+        <w:rPr>
+          <w:rFonts w:ascii="Lucida Console" w:hAnsi="Lucida Console" w:cs="Lucida Console"/>
+          <w:color w:val="auto"/>
+          <w:sz w:val="18"/>
+          <w:szCs w:val="18"/>
+        </w:rPr>
+        <w:t xml:space="preserve"> &lt;krinklemail@gmail.com&gt;</w:t>
+      </w:r>
+    </w:p>
+    <w:p>
+      <w:pPr>
+        <w:pBdr>
+          <w:top w:val="none" w:sz="0" w:space="0" w:color="auto"/>
+          <w:left w:val="none" w:sz="0" w:space="0" w:color="auto"/>
+          <w:bottom w:val="none" w:sz="0" w:space="0" w:color="auto"/>
+          <w:right w:val="none" w:sz="0" w:space="0" w:color="auto"/>
+          <w:between w:val="none" w:sz="0" w:space="0" w:color="auto"/>
+        </w:pBdr>
+        <w:autoSpaceDE w:val="0"/>
+        <w:autoSpaceDN w:val="0"/>
+        <w:adjustRightInd w:val="0"/>
+        <w:spacing w:line="240" w:lineRule="auto"/>
+        <w:rPr>
+          <w:rFonts w:ascii="Lucida Console" w:hAnsi="Lucida Console" w:cs="Lucida Console"/>
+          <w:color w:val="auto"/>
+          <w:sz w:val="18"/>
+          <w:szCs w:val="18"/>
+        </w:rPr>
+      </w:pPr>
+      <w:r>
+        <w:rPr>
+          <w:rFonts w:ascii="Lucida Console" w:hAnsi="Lucida Console" w:cs="Lucida Console"/>
+          <w:color w:val="auto"/>
+          <w:sz w:val="18"/>
+          <w:szCs w:val="18"/>
+        </w:rPr>
+        <w:t xml:space="preserve">    </w:t>
+      </w:r>
+      <w:r>
+        <w:rPr>
+          <w:rFonts w:ascii="Lucida Console" w:hAnsi="Lucida Console" w:cs="Lucida Console"/>
+          <w:color w:val="auto"/>
+          <w:sz w:val="18"/>
+          <w:szCs w:val="18"/>
+        </w:rPr>
+        <w:tab/>
+      </w:r>
+      <w:proofErr w:type="gramStart"/>
+      <w:r>
+        <w:rPr>
+          <w:rFonts w:ascii="Lucida Console" w:hAnsi="Lucida Console" w:cs="Lucida Console"/>
+          <w:color w:val="auto"/>
+          <w:sz w:val="18"/>
+          <w:szCs w:val="18"/>
+        </w:rPr>
+        <w:t>22  Robert</w:t>
+      </w:r>
+      <w:proofErr w:type="gramEnd"/>
+      <w:r>
+        <w:rPr>
+          <w:rFonts w:ascii="Lucida Console" w:hAnsi="Lucida Console" w:cs="Lucida Console"/>
+          <w:color w:val="auto"/>
+          <w:sz w:val="18"/>
+          <w:szCs w:val="18"/>
+        </w:rPr>
+        <w:t xml:space="preserve"> </w:t>
+      </w:r>
+      <w:proofErr w:type="spellStart"/>
+      <w:r>
+        <w:rPr>
+          <w:rFonts w:ascii="Lucida Console" w:hAnsi="Lucida Console" w:cs="Lucida Console"/>
+          <w:color w:val="auto"/>
+          <w:sz w:val="18"/>
+          <w:szCs w:val="18"/>
+        </w:rPr>
+        <w:t>Katić</w:t>
+      </w:r>
+      <w:proofErr w:type="spellEnd"/>
+      <w:r>
+        <w:rPr>
+          <w:rFonts w:ascii="Lucida Console" w:hAnsi="Lucida Console" w:cs="Lucida Console"/>
+          <w:color w:val="auto"/>
+          <w:sz w:val="18"/>
+          <w:szCs w:val="18"/>
+        </w:rPr>
+        <w:t xml:space="preserve"> &lt;robert.katic@gmail.com&gt;</w:t>
+      </w:r>
+    </w:p>
+    <w:p>
+      <w:pPr>
+        <w:pBdr>
+          <w:top w:val="none" w:sz="0" w:space="0" w:color="auto"/>
+          <w:left w:val="none" w:sz="0" w:space="0" w:color="auto"/>
+          <w:bottom w:val="none" w:sz="0" w:space="0" w:color="auto"/>
+          <w:right w:val="none" w:sz="0" w:space="0" w:color="auto"/>
+          <w:between w:val="none" w:sz="0" w:space="0" w:color="auto"/>
+        </w:pBdr>
+        <w:autoSpaceDE w:val="0"/>
+        <w:autoSpaceDN w:val="0"/>
+        <w:adjustRightInd w:val="0"/>
+        <w:spacing w:line="240" w:lineRule="auto"/>
+        <w:rPr>
+          <w:rFonts w:ascii="Lucida Console" w:hAnsi="Lucida Console" w:cs="Lucida Console"/>
+          <w:color w:val="auto"/>
+          <w:sz w:val="18"/>
+          <w:szCs w:val="18"/>
+        </w:rPr>
+      </w:pPr>
+      <w:r>
+        <w:rPr>
+          <w:rFonts w:ascii="Lucida Console" w:hAnsi="Lucida Console" w:cs="Lucida Console"/>
+          <w:color w:val="auto"/>
+          <w:sz w:val="18"/>
+          <w:szCs w:val="18"/>
+        </w:rPr>
+        <w:t xml:space="preserve">    </w:t>
+      </w:r>
+      <w:r>
+        <w:rPr>
+          <w:rFonts w:ascii="Lucida Console" w:hAnsi="Lucida Console" w:cs="Lucida Console"/>
+          <w:color w:val="auto"/>
+          <w:sz w:val="18"/>
+          <w:szCs w:val="18"/>
+        </w:rPr>
+        <w:tab/>
+      </w:r>
+      <w:proofErr w:type="gramStart"/>
+      <w:r>
+        <w:rPr>
+          <w:rFonts w:ascii="Lucida Console" w:hAnsi="Lucida Console" w:cs="Lucida Console"/>
+          <w:color w:val="auto"/>
+          <w:sz w:val="18"/>
+          <w:szCs w:val="18"/>
+        </w:rPr>
+        <w:t xml:space="preserve">17  </w:t>
+      </w:r>
+      <w:proofErr w:type="spellStart"/>
+      <w:r>
+        <w:rPr>
+          <w:rFonts w:ascii="Lucida Console" w:hAnsi="Lucida Console" w:cs="Lucida Console"/>
+          <w:color w:val="auto"/>
+          <w:sz w:val="18"/>
+          <w:szCs w:val="18"/>
+        </w:rPr>
+        <w:t>Dan</w:t>
+      </w:r>
+      <w:proofErr w:type="spellEnd"/>
+      <w:proofErr w:type="gramEnd"/>
+      <w:r>
+        <w:rPr>
+          <w:rFonts w:ascii="Lucida Console" w:hAnsi="Lucida Console" w:cs="Lucida Console"/>
+          <w:color w:val="auto"/>
+          <w:sz w:val="18"/>
+          <w:szCs w:val="18"/>
+        </w:rPr>
+        <w:t xml:space="preserve"> </w:t>
+      </w:r>
+      <w:proofErr w:type="spellStart"/>
+      <w:r>
+        <w:rPr>
+          <w:rFonts w:ascii="Lucida Console" w:hAnsi="Lucida Console" w:cs="Lucida Console"/>
+          <w:color w:val="auto"/>
+          <w:sz w:val="18"/>
+          <w:szCs w:val="18"/>
+        </w:rPr>
+        <w:t>Heberden</w:t>
+      </w:r>
+      <w:proofErr w:type="spellEnd"/>
+      <w:r>
+        <w:rPr>
+          <w:rFonts w:ascii="Lucida Console" w:hAnsi="Lucida Console" w:cs="Lucida Console"/>
+          <w:color w:val="auto"/>
+          <w:sz w:val="18"/>
+          <w:szCs w:val="18"/>
+        </w:rPr>
+        <w:t xml:space="preserve"> &lt;danheberden@gmail.com&gt;</w:t>
+      </w:r>
+    </w:p>
+    <w:p>
+      <w:pPr>
+        <w:spacing w:before="100"/>
+        <w:ind w:left="720"/>
+        <w:jc w:val="both"/>
+      </w:pPr>
+      <w:r>
+        <w:t>…</w:t>
       </w:r>
     </w:p>
     <w:p>
@@ -1378,14 +3502,52 @@
       <w:r>
         <w:t xml:space="preserve">, qual o efeito de </w:t>
       </w:r>
-      <w:r>
-        <w:rPr>
-          <w:b/>
-        </w:rPr>
-        <w:t>git remote -v</w:t>
+      <w:proofErr w:type="spellStart"/>
+      <w:r>
+        <w:rPr>
+          <w:b/>
+        </w:rPr>
+        <w:t>git</w:t>
+      </w:r>
+      <w:proofErr w:type="spellEnd"/>
+      <w:r>
+        <w:rPr>
+          <w:b/>
+        </w:rPr>
+        <w:t xml:space="preserve"> </w:t>
+      </w:r>
+      <w:proofErr w:type="spellStart"/>
+      <w:r>
+        <w:rPr>
+          <w:b/>
+        </w:rPr>
+        <w:t>remote</w:t>
+      </w:r>
+      <w:proofErr w:type="spellEnd"/>
+      <w:r>
+        <w:rPr>
+          <w:b/>
+        </w:rPr>
+        <w:t xml:space="preserve"> -v</w:t>
       </w:r>
       <w:r>
         <w:t>?</w:t>
+      </w:r>
+    </w:p>
+    <w:p>
+      <w:pPr>
+        <w:spacing w:before="100"/>
+        <w:ind w:left="720"/>
+        <w:jc w:val="both"/>
+        <w:rPr>
+          <w:i/>
+        </w:rPr>
+      </w:pPr>
+      <w:r>
+        <w:rPr>
+          <w:i/>
+        </w:rPr>
+        <w:t>Exibiu os repositórios remotos</w:t>
       </w:r>
     </w:p>
     <w:p>
@@ -1398,6 +3560,7 @@
         <w:jc w:val="both"/>
       </w:pPr>
       <w:r>
+        <w:lastRenderedPageBreak/>
         <w:t xml:space="preserve">Um repositório Git pode ser etiquetado ao longo do tempo. Ou seja, </w:t>
       </w:r>
       <w:r>
@@ -1416,7 +3579,45 @@
         <w:t>tags</w:t>
       </w:r>
       <w:r>
-        <w:t>) estabelecidas para um dado repositório, qual comando deve ser executado?</w:t>
+        <w:t xml:space="preserve">) estabelecidas para um dado repositório, qual comando deve ser </w:t>
+      </w:r>
+      <w:proofErr w:type="gramStart"/>
+      <w:r>
+        <w:t>executado?</w:t>
+      </w:r>
+      <w:r>
+        <w:t>´</w:t>
+      </w:r>
+      <w:proofErr w:type="gramEnd"/>
+    </w:p>
+    <w:p>
+      <w:pPr>
+        <w:spacing w:before="100"/>
+        <w:ind w:left="720"/>
+        <w:jc w:val="both"/>
+        <w:rPr>
+          <w:i/>
+        </w:rPr>
+      </w:pPr>
+      <w:proofErr w:type="spellStart"/>
+      <w:r>
+        <w:rPr>
+          <w:i/>
+        </w:rPr>
+        <w:t>g</w:t>
+      </w:r>
+      <w:r>
+        <w:rPr>
+          <w:i/>
+        </w:rPr>
+        <w:t>it</w:t>
+      </w:r>
+      <w:proofErr w:type="spellEnd"/>
+      <w:r>
+        <w:rPr>
+          <w:i/>
+        </w:rPr>
+        <w:t xml:space="preserve"> tag</w:t>
       </w:r>
     </w:p>
     <w:p>
@@ -1443,6 +3644,40 @@
     </w:p>
     <w:p>
       <w:pPr>
+        <w:spacing w:before="100"/>
+        <w:ind w:left="720"/>
+        <w:jc w:val="both"/>
+      </w:pPr>
+      <w:proofErr w:type="spellStart"/>
+      <w:r>
+        <w:t>Git</w:t>
+      </w:r>
+      <w:proofErr w:type="spellEnd"/>
+      <w:r>
+        <w:t xml:space="preserve"> </w:t>
+      </w:r>
+      <w:proofErr w:type="spellStart"/>
+      <w:r>
+        <w:t>tag</w:t>
+      </w:r>
+      <w:proofErr w:type="spellEnd"/>
+      <w:r>
+        <w:t xml:space="preserve"> -1 'v1.2.</w:t>
+      </w:r>
+      <w:proofErr w:type="gramStart"/>
+      <w:r>
+        <w:t>0</w:t>
+      </w:r>
+      <w:r>
+        <w:t>.*</w:t>
+      </w:r>
+      <w:proofErr w:type="gramEnd"/>
+      <w:r>
+        <w:t>'</w:t>
+      </w:r>
+    </w:p>
+    <w:p>
+      <w:pPr>
         <w:numPr>
           <w:ilvl w:val="0"/>
           <w:numId w:val="1"/>
@@ -1465,6 +3700,36 @@
     </w:p>
     <w:p>
       <w:pPr>
+        <w:spacing w:before="100"/>
+        <w:ind w:left="720"/>
+        <w:jc w:val="both"/>
+        <w:rPr>
+          <w:i/>
+        </w:rPr>
+      </w:pPr>
+      <w:r>
+        <w:rPr>
+          <w:i/>
+        </w:rPr>
+        <w:t>c</w:t>
+      </w:r>
+      <w:r>
+        <w:rPr>
+          <w:i/>
+        </w:rPr>
+        <w:t xml:space="preserve">ria uma </w:t>
+      </w:r>
+      <w:proofErr w:type="spellStart"/>
+      <w:r>
+        <w:rPr>
+          <w:i/>
+        </w:rPr>
+        <w:t>tag</w:t>
+      </w:r>
+      <w:proofErr w:type="spellEnd"/>
+    </w:p>
+    <w:p>
+      <w:pPr>
         <w:numPr>
           <w:ilvl w:val="0"/>
           <w:numId w:val="1"/>
@@ -1528,15 +3793,77 @@
       <w:r>
         <w:t xml:space="preserve">qual o efeito de </w:t>
       </w:r>
-      <w:r>
-        <w:rPr>
-          <w:b/>
-        </w:rPr>
-        <w:t>git commit --amend</w:t>
-      </w:r>
+      <w:proofErr w:type="spellStart"/>
+      <w:r>
+        <w:rPr>
+          <w:b/>
+        </w:rPr>
+        <w:t>git</w:t>
+      </w:r>
+      <w:proofErr w:type="spellEnd"/>
+      <w:r>
+        <w:rPr>
+          <w:b/>
+        </w:rPr>
+        <w:t xml:space="preserve"> </w:t>
+      </w:r>
+      <w:proofErr w:type="spellStart"/>
+      <w:r>
+        <w:rPr>
+          <w:b/>
+        </w:rPr>
+        <w:t>commit</w:t>
+      </w:r>
+      <w:proofErr w:type="spellEnd"/>
+      <w:r>
+        <w:rPr>
+          <w:b/>
+        </w:rPr>
+        <w:t xml:space="preserve"> --</w:t>
+      </w:r>
+      <w:proofErr w:type="spellStart"/>
+      <w:r>
+        <w:rPr>
+          <w:b/>
+        </w:rPr>
+        <w:t>amend</w:t>
+      </w:r>
+      <w:proofErr w:type="spellEnd"/>
       <w:r>
         <w:t>?</w:t>
       </w:r>
+    </w:p>
+    <w:p>
+      <w:pPr>
+        <w:spacing w:before="100"/>
+        <w:ind w:left="720"/>
+        <w:jc w:val="both"/>
+        <w:rPr>
+          <w:i/>
+        </w:rPr>
+      </w:pPr>
+      <w:proofErr w:type="gramStart"/>
+      <w:r>
+        <w:rPr>
+          <w:i/>
+        </w:rPr>
+        <w:t>Altera  a</w:t>
+      </w:r>
+      <w:proofErr w:type="gramEnd"/>
+      <w:r>
+        <w:rPr>
+          <w:i/>
+        </w:rPr>
+        <w:t xml:space="preserve"> mensagem do </w:t>
+      </w:r>
+      <w:proofErr w:type="spellStart"/>
+      <w:r>
+        <w:rPr>
+          <w:i/>
+        </w:rPr>
+        <w:t>commit</w:t>
+      </w:r>
+      <w:proofErr w:type="spellEnd"/>
     </w:p>
     <w:p>
       <w:pPr>
@@ -1559,14 +3886,52 @@
       <w:r>
         <w:t xml:space="preserve">, qual o efeito de </w:t>
       </w:r>
-      <w:r>
-        <w:rPr>
-          <w:b/>
-        </w:rPr>
-        <w:t>git reset HEAD x.txt</w:t>
+      <w:proofErr w:type="spellStart"/>
+      <w:r>
+        <w:rPr>
+          <w:b/>
+        </w:rPr>
+        <w:t>git</w:t>
+      </w:r>
+      <w:proofErr w:type="spellEnd"/>
+      <w:r>
+        <w:rPr>
+          <w:b/>
+        </w:rPr>
+        <w:t xml:space="preserve"> </w:t>
+      </w:r>
+      <w:proofErr w:type="spellStart"/>
+      <w:r>
+        <w:rPr>
+          <w:b/>
+        </w:rPr>
+        <w:t>reset</w:t>
+      </w:r>
+      <w:proofErr w:type="spellEnd"/>
+      <w:r>
+        <w:rPr>
+          <w:b/>
+        </w:rPr>
+        <w:t xml:space="preserve"> HEAD x.txt</w:t>
       </w:r>
       <w:r>
         <w:t>?</w:t>
+      </w:r>
+    </w:p>
+    <w:p>
+      <w:pPr>
+        <w:spacing w:before="100"/>
+        <w:ind w:left="720"/>
+        <w:jc w:val="both"/>
+        <w:rPr>
+          <w:i/>
+        </w:rPr>
+      </w:pPr>
+      <w:r>
+        <w:rPr>
+          <w:i/>
+        </w:rPr>
+        <w:t>Desfaz alteração</w:t>
       </w:r>
     </w:p>
     <w:p>
@@ -1581,23 +3946,55 @@
       <w:r>
         <w:t xml:space="preserve">Após alterar o conteúdo de um arquivo </w:t>
       </w:r>
-      <w:r>
-        <w:rPr>
-          <w:i/>
-        </w:rPr>
-        <w:t xml:space="preserve">committed </w:t>
+      <w:proofErr w:type="spellStart"/>
+      <w:r>
+        <w:rPr>
+          <w:i/>
+        </w:rPr>
+        <w:t>committed</w:t>
+      </w:r>
+      <w:proofErr w:type="spellEnd"/>
+      <w:r>
+        <w:rPr>
+          <w:i/>
+        </w:rPr>
+        <w:t xml:space="preserve"> </w:t>
       </w:r>
       <w:r>
         <w:t xml:space="preserve">em passo anterior, qual o efeito do comando </w:t>
       </w:r>
-      <w:r>
-        <w:rPr>
-          <w:b/>
-        </w:rPr>
-        <w:t>git checkout -- a.txt</w:t>
+      <w:proofErr w:type="spellStart"/>
+      <w:r>
+        <w:rPr>
+          <w:b/>
+        </w:rPr>
+        <w:t>git</w:t>
+      </w:r>
+      <w:proofErr w:type="spellEnd"/>
+      <w:r>
+        <w:rPr>
+          <w:b/>
+        </w:rPr>
+        <w:t xml:space="preserve"> checkout -- a.txt</w:t>
       </w:r>
       <w:r>
         <w:t>?</w:t>
+      </w:r>
+    </w:p>
+    <w:p>
+      <w:pPr>
+        <w:spacing w:before="100"/>
+        <w:ind w:left="720"/>
+        <w:jc w:val="both"/>
+        <w:rPr>
+          <w:i/>
+        </w:rPr>
+      </w:pPr>
+      <w:r>
+        <w:rPr>
+          <w:i/>
+        </w:rPr>
+        <w:t xml:space="preserve">Alteração do diretório </w:t>
       </w:r>
     </w:p>
     <w:p>
@@ -1612,24 +4009,72 @@
       <w:r>
         <w:t xml:space="preserve">Qual a diferença entre os comandos </w:t>
       </w:r>
-      <w:r>
-        <w:rPr>
-          <w:b/>
-        </w:rPr>
-        <w:t>git reset HEAD x.txt</w:t>
+      <w:proofErr w:type="spellStart"/>
+      <w:r>
+        <w:rPr>
+          <w:b/>
+        </w:rPr>
+        <w:t>git</w:t>
+      </w:r>
+      <w:proofErr w:type="spellEnd"/>
+      <w:r>
+        <w:rPr>
+          <w:b/>
+        </w:rPr>
+        <w:t xml:space="preserve"> </w:t>
+      </w:r>
+      <w:proofErr w:type="spellStart"/>
+      <w:r>
+        <w:rPr>
+          <w:b/>
+        </w:rPr>
+        <w:t>reset</w:t>
+      </w:r>
+      <w:proofErr w:type="spellEnd"/>
+      <w:r>
+        <w:rPr>
+          <w:b/>
+        </w:rPr>
+        <w:t xml:space="preserve"> HEAD x.txt</w:t>
       </w:r>
       <w:r>
         <w:t xml:space="preserve"> e </w:t>
       </w:r>
-      <w:r>
-        <w:rPr>
-          <w:b/>
-        </w:rPr>
-        <w:t>git checkout -- a.txt</w:t>
+      <w:proofErr w:type="spellStart"/>
+      <w:r>
+        <w:rPr>
+          <w:b/>
+        </w:rPr>
+        <w:t>git</w:t>
+      </w:r>
+      <w:proofErr w:type="spellEnd"/>
+      <w:r>
+        <w:rPr>
+          <w:b/>
+        </w:rPr>
+        <w:t xml:space="preserve"> checkout -- a.txt</w:t>
       </w:r>
       <w:r>
         <w:t>?</w:t>
       </w:r>
+    </w:p>
+    <w:p>
+      <w:pPr>
+        <w:spacing w:before="100"/>
+        <w:ind w:left="720"/>
+        <w:jc w:val="both"/>
+        <w:rPr>
+          <w:i/>
+        </w:rPr>
+      </w:pPr>
+      <w:bookmarkStart w:id="1" w:name="_GoBack"/>
+      <w:r>
+        <w:rPr>
+          <w:i/>
+        </w:rPr>
+        <w:t xml:space="preserve">A primeira desfaz a alteração realizada anteriormente e a segunda realiza a alteração do diretório </w:t>
+      </w:r>
+      <w:bookmarkEnd w:id="1"/>
     </w:p>
     <w:sectPr>
       <w:footerReference w:type="default" r:id="rId9"/>
@@ -1686,7 +4131,7 @@
       <w:rPr>
         <w:noProof/>
       </w:rPr>
-      <w:t>3</w:t>
+      <w:t>4</w:t>
     </w:r>
     <w:r>
       <w:fldChar w:fldCharType="end"/>
@@ -1707,7 +4152,7 @@
       <w:rPr>
         <w:noProof/>
       </w:rPr>
-      <w:t>3</w:t>
+      <w:t>4</w:t>
     </w:r>
     <w:r>
       <w:fldChar w:fldCharType="end"/>
@@ -1871,7 +4316,7 @@
         <w:color w:val="000000"/>
         <w:sz w:val="22"/>
         <w:szCs w:val="22"/>
-        <w:lang w:eastAsia="pt-PT" w:bidi="ar-SA"/>
+        <w:lang w:val="pt-PT" w:eastAsia="pt-PT" w:bidi="ar-SA"/>
       </w:rPr>
     </w:rPrDefault>
     <w:pPrDefault>

</xml_diff>